<commit_message>
Project requirements and report document complete
</commit_message>
<xml_diff>
--- a/TaskKeeper Application Requirements.docx
+++ b/TaskKeeper Application Requirements.docx
@@ -4,217 +4,82 @@
   <w:body>
     <w:p>
       <w:pPr>
+        <w:pStyle w:val="Title"/>
+        <w:rPr>
+          <w:rFonts w:eastAsia="Times New Roman"/>
+        </w:rPr>
+      </w:pPr>
+      <w:r>
+        <w:rPr>
+          <w:rFonts w:eastAsia="Times New Roman"/>
+        </w:rPr>
+        <w:t xml:space="preserve">Project </w:t>
+      </w:r>
+      <w:r>
+        <w:rPr>
+          <w:rFonts w:eastAsia="Times New Roman"/>
+        </w:rPr>
+        <w:t>2</w:t>
+      </w:r>
+      <w:r>
+        <w:rPr>
+          <w:rFonts w:eastAsia="Times New Roman"/>
+        </w:rPr>
+        <w:t xml:space="preserve"> </w:t>
+      </w:r>
+      <w:proofErr w:type="spellStart"/>
+      <w:r>
+        <w:rPr>
+          <w:rFonts w:eastAsia="Times New Roman"/>
+        </w:rPr>
+        <w:t>TaskKeeper</w:t>
+      </w:r>
+      <w:proofErr w:type="spellEnd"/>
+      <w:r>
+        <w:rPr>
+          <w:rFonts w:eastAsia="Times New Roman"/>
+        </w:rPr>
+        <w:t xml:space="preserve"> Application</w:t>
+      </w:r>
+    </w:p>
+    <w:p>
+      <w:pPr>
+        <w:pStyle w:val="Subtitle"/>
+        <w:rPr>
+          <w:rFonts w:eastAsia="Times New Roman"/>
+        </w:rPr>
+      </w:pPr>
+      <w:proofErr w:type="gramStart"/>
+      <w:r>
+        <w:rPr>
+          <w:rFonts w:eastAsia="Times New Roman"/>
+        </w:rPr>
+        <w:t>D</w:t>
+      </w:r>
+      <w:r>
+        <w:rPr>
+          <w:rFonts w:eastAsia="Times New Roman"/>
+        </w:rPr>
+        <w:t>escription</w:t>
+      </w:r>
+      <w:r>
+        <w:rPr>
+          <w:rFonts w:eastAsia="Times New Roman"/>
+        </w:rPr>
+        <w:t xml:space="preserve"> :</w:t>
+      </w:r>
+      <w:proofErr w:type="gramEnd"/>
+      <w:r>
+        <w:rPr>
+          <w:rFonts w:eastAsia="Times New Roman"/>
+        </w:rPr>
+        <w:t xml:space="preserve"> </w:t>
+      </w:r>
+    </w:p>
+    <w:p>
+      <w:pPr>
         <w:shd w:val="clear" w:color="auto" w:fill="FFFFFF"/>
         <w:spacing w:after="240" w:line="240" w:lineRule="auto"/>
-        <w:jc w:val="center"/>
-        <w:rPr>
-          <w:rFonts w:ascii="Segoe UI" w:eastAsia="Times New Roman" w:hAnsi="Segoe UI" w:cs="Segoe UI"/>
-          <w:color w:val="1F2328"/>
-          <w:kern w:val="0"/>
-          <w:sz w:val="24"/>
-          <w:szCs w:val="24"/>
-          <w14:ligatures w14:val="none"/>
-        </w:rPr>
-      </w:pPr>
-      <w:r>
-        <w:rPr>
-          <w:rFonts w:ascii="Segoe UI" w:eastAsia="Times New Roman" w:hAnsi="Segoe UI" w:cs="Segoe UI"/>
-          <w:b/>
-          <w:bCs/>
-          <w:color w:val="1F2328"/>
-          <w:kern w:val="0"/>
-          <w:sz w:val="24"/>
-          <w:szCs w:val="24"/>
-          <w14:ligatures w14:val="none"/>
-        </w:rPr>
-        <w:t xml:space="preserve">Project </w:t>
-      </w:r>
-      <w:r>
-        <w:rPr>
-          <w:rFonts w:ascii="Segoe UI" w:eastAsia="Times New Roman" w:hAnsi="Segoe UI" w:cs="Segoe UI"/>
-          <w:b/>
-          <w:bCs/>
-          <w:color w:val="1F2328"/>
-          <w:kern w:val="0"/>
-          <w:sz w:val="24"/>
-          <w:szCs w:val="24"/>
-          <w14:ligatures w14:val="none"/>
-        </w:rPr>
-        <w:t>2</w:t>
-      </w:r>
-      <w:r>
-        <w:rPr>
-          <w:rFonts w:ascii="Segoe UI" w:eastAsia="Times New Roman" w:hAnsi="Segoe UI" w:cs="Segoe UI"/>
-          <w:b/>
-          <w:bCs/>
-          <w:color w:val="1F2328"/>
-          <w:kern w:val="0"/>
-          <w:sz w:val="24"/>
-          <w:szCs w:val="24"/>
-          <w14:ligatures w14:val="none"/>
-        </w:rPr>
-        <w:t xml:space="preserve"> TaskKeeper Application</w:t>
-      </w:r>
-    </w:p>
-    <w:p>
-      <w:pPr>
-        <w:shd w:val="clear" w:color="auto" w:fill="FFFFFF"/>
-        <w:spacing w:after="240" w:line="240" w:lineRule="auto"/>
-        <w:rPr>
-          <w:rFonts w:ascii="Segoe UI" w:eastAsia="Times New Roman" w:hAnsi="Segoe UI" w:cs="Segoe UI"/>
-          <w:color w:val="1F2328"/>
-          <w:kern w:val="0"/>
-          <w:sz w:val="24"/>
-          <w:szCs w:val="24"/>
-          <w14:ligatures w14:val="none"/>
-        </w:rPr>
-      </w:pPr>
-      <w:proofErr w:type="gramStart"/>
-      <w:r>
-        <w:rPr>
-          <w:rFonts w:ascii="Segoe UI" w:eastAsia="Times New Roman" w:hAnsi="Segoe UI" w:cs="Segoe UI"/>
-          <w:b/>
-          <w:bCs/>
-          <w:color w:val="1F2328"/>
-          <w:kern w:val="0"/>
-          <w:sz w:val="24"/>
-          <w:szCs w:val="24"/>
-          <w14:ligatures w14:val="none"/>
-        </w:rPr>
-        <w:t>D</w:t>
-      </w:r>
-      <w:r>
-        <w:rPr>
-          <w:rFonts w:ascii="Segoe UI" w:eastAsia="Times New Roman" w:hAnsi="Segoe UI" w:cs="Segoe UI"/>
-          <w:b/>
-          <w:bCs/>
-          <w:color w:val="1F2328"/>
-          <w:kern w:val="0"/>
-          <w:sz w:val="24"/>
-          <w:szCs w:val="24"/>
-          <w14:ligatures w14:val="none"/>
-        </w:rPr>
-        <w:t>escription</w:t>
-      </w:r>
-      <w:r>
-        <w:rPr>
-          <w:rFonts w:ascii="Segoe UI" w:eastAsia="Times New Roman" w:hAnsi="Segoe UI" w:cs="Segoe UI"/>
-          <w:b/>
-          <w:bCs/>
-          <w:color w:val="1F2328"/>
-          <w:kern w:val="0"/>
-          <w:sz w:val="24"/>
-          <w:szCs w:val="24"/>
-          <w14:ligatures w14:val="none"/>
-        </w:rPr>
-        <w:t xml:space="preserve"> :</w:t>
-      </w:r>
-      <w:proofErr w:type="gramEnd"/>
-      <w:r>
-        <w:rPr>
-          <w:rFonts w:ascii="Segoe UI" w:eastAsia="Times New Roman" w:hAnsi="Segoe UI" w:cs="Segoe UI"/>
-          <w:b/>
-          <w:bCs/>
-          <w:color w:val="1F2328"/>
-          <w:kern w:val="0"/>
-          <w:sz w:val="24"/>
-          <w:szCs w:val="24"/>
-          <w14:ligatures w14:val="none"/>
-        </w:rPr>
-        <w:t xml:space="preserve"> </w:t>
-      </w:r>
-    </w:p>
-    <w:p>
-      <w:pPr>
-        <w:shd w:val="clear" w:color="auto" w:fill="FFFFFF"/>
-        <w:spacing w:after="240" w:line="240" w:lineRule="auto"/>
-        <w:rPr>
-          <w:rFonts w:ascii="Segoe UI" w:eastAsia="Times New Roman" w:hAnsi="Segoe UI" w:cs="Segoe UI"/>
-          <w:color w:val="1F2328"/>
-          <w:kern w:val="0"/>
-          <w:sz w:val="24"/>
-          <w:szCs w:val="24"/>
-          <w14:ligatures w14:val="none"/>
-        </w:rPr>
-      </w:pPr>
-      <w:r>
-        <w:rPr>
-          <w:rFonts w:ascii="Segoe UI" w:eastAsia="Times New Roman" w:hAnsi="Segoe UI" w:cs="Segoe UI"/>
-          <w:color w:val="1F2328"/>
-          <w:kern w:val="0"/>
-          <w:sz w:val="24"/>
-          <w:szCs w:val="24"/>
-          <w14:ligatures w14:val="none"/>
-        </w:rPr>
-        <w:t xml:space="preserve">This is a TaskKeeper application which allows any user to </w:t>
-      </w:r>
-      <w:r>
-        <w:rPr>
-          <w:rFonts w:ascii="Segoe UI" w:eastAsia="Times New Roman" w:hAnsi="Segoe UI" w:cs="Segoe UI"/>
-          <w:color w:val="1F2328"/>
-          <w:kern w:val="0"/>
-          <w:sz w:val="24"/>
-          <w:szCs w:val="24"/>
-          <w14:ligatures w14:val="none"/>
-        </w:rPr>
-        <w:t xml:space="preserve">define and </w:t>
-      </w:r>
-      <w:r>
-        <w:rPr>
-          <w:rFonts w:ascii="Segoe UI" w:eastAsia="Times New Roman" w:hAnsi="Segoe UI" w:cs="Segoe UI"/>
-          <w:color w:val="1F2328"/>
-          <w:kern w:val="0"/>
-          <w:sz w:val="24"/>
-          <w:szCs w:val="24"/>
-          <w14:ligatures w14:val="none"/>
-        </w:rPr>
-        <w:t>manage tasks</w:t>
-      </w:r>
-      <w:r>
-        <w:rPr>
-          <w:rFonts w:ascii="Segoe UI" w:eastAsia="Times New Roman" w:hAnsi="Segoe UI" w:cs="Segoe UI"/>
-          <w:color w:val="1F2328"/>
-          <w:kern w:val="0"/>
-          <w:sz w:val="24"/>
-          <w:szCs w:val="24"/>
-          <w14:ligatures w14:val="none"/>
-        </w:rPr>
-        <w:t xml:space="preserve"> with status of each task.</w:t>
-      </w:r>
-      <w:r>
-        <w:rPr>
-          <w:rFonts w:ascii="Segoe UI" w:eastAsia="Times New Roman" w:hAnsi="Segoe UI" w:cs="Segoe UI"/>
-          <w:color w:val="1F2328"/>
-          <w:kern w:val="0"/>
-          <w:sz w:val="24"/>
-          <w:szCs w:val="24"/>
-          <w14:ligatures w14:val="none"/>
-        </w:rPr>
-        <w:t xml:space="preserve"> This is a simple application which will demonstrate the learning</w:t>
-      </w:r>
-      <w:r>
-        <w:rPr>
-          <w:rFonts w:ascii="Segoe UI" w:eastAsia="Times New Roman" w:hAnsi="Segoe UI" w:cs="Segoe UI"/>
-          <w:color w:val="1F2328"/>
-          <w:kern w:val="0"/>
-          <w:sz w:val="24"/>
-          <w:szCs w:val="24"/>
-          <w14:ligatures w14:val="none"/>
-        </w:rPr>
-        <w:t>s</w:t>
-      </w:r>
-      <w:r>
-        <w:rPr>
-          <w:rFonts w:ascii="Segoe UI" w:eastAsia="Times New Roman" w:hAnsi="Segoe UI" w:cs="Segoe UI"/>
-          <w:color w:val="1F2328"/>
-          <w:kern w:val="0"/>
-          <w:sz w:val="24"/>
-          <w:szCs w:val="24"/>
-          <w14:ligatures w14:val="none"/>
-        </w:rPr>
-        <w:t xml:space="preserve"> in the course </w:t>
-      </w:r>
-      <w:r>
         <w:rPr>
           <w:rFonts w:ascii="Open Sans" w:hAnsi="Open Sans" w:cs="Open Sans"/>
           <w:color w:val="262626"/>
@@ -222,7 +87,107 @@
           <w:szCs w:val="21"/>
           <w:shd w:val="clear" w:color="auto" w:fill="FFFFFF"/>
         </w:rPr>
-        <w:t xml:space="preserve">FA2024-ITDEV-162-800 </w:t>
+      </w:pPr>
+      <w:r>
+        <w:rPr>
+          <w:rFonts w:ascii="Segoe UI" w:eastAsia="Times New Roman" w:hAnsi="Segoe UI" w:cs="Segoe UI"/>
+          <w:color w:val="1F2328"/>
+          <w:kern w:val="0"/>
+          <w:sz w:val="24"/>
+          <w:szCs w:val="24"/>
+          <w14:ligatures w14:val="none"/>
+        </w:rPr>
+        <w:t xml:space="preserve">This is a </w:t>
+      </w:r>
+      <w:proofErr w:type="spellStart"/>
+      <w:r>
+        <w:rPr>
+          <w:rFonts w:ascii="Segoe UI" w:eastAsia="Times New Roman" w:hAnsi="Segoe UI" w:cs="Segoe UI"/>
+          <w:color w:val="1F2328"/>
+          <w:kern w:val="0"/>
+          <w:sz w:val="24"/>
+          <w:szCs w:val="24"/>
+          <w14:ligatures w14:val="none"/>
+        </w:rPr>
+        <w:t>TaskKeeper</w:t>
+      </w:r>
+      <w:proofErr w:type="spellEnd"/>
+      <w:r>
+        <w:rPr>
+          <w:rFonts w:ascii="Segoe UI" w:eastAsia="Times New Roman" w:hAnsi="Segoe UI" w:cs="Segoe UI"/>
+          <w:color w:val="1F2328"/>
+          <w:kern w:val="0"/>
+          <w:sz w:val="24"/>
+          <w:szCs w:val="24"/>
+          <w14:ligatures w14:val="none"/>
+        </w:rPr>
+        <w:t xml:space="preserve"> application which allows any user to </w:t>
+      </w:r>
+      <w:r>
+        <w:rPr>
+          <w:rFonts w:ascii="Segoe UI" w:eastAsia="Times New Roman" w:hAnsi="Segoe UI" w:cs="Segoe UI"/>
+          <w:color w:val="1F2328"/>
+          <w:kern w:val="0"/>
+          <w:sz w:val="24"/>
+          <w:szCs w:val="24"/>
+          <w14:ligatures w14:val="none"/>
+        </w:rPr>
+        <w:t xml:space="preserve">define and </w:t>
+      </w:r>
+      <w:r>
+        <w:rPr>
+          <w:rFonts w:ascii="Segoe UI" w:eastAsia="Times New Roman" w:hAnsi="Segoe UI" w:cs="Segoe UI"/>
+          <w:color w:val="1F2328"/>
+          <w:kern w:val="0"/>
+          <w:sz w:val="24"/>
+          <w:szCs w:val="24"/>
+          <w14:ligatures w14:val="none"/>
+        </w:rPr>
+        <w:t>manage tasks</w:t>
+      </w:r>
+      <w:r>
+        <w:rPr>
+          <w:rFonts w:ascii="Segoe UI" w:eastAsia="Times New Roman" w:hAnsi="Segoe UI" w:cs="Segoe UI"/>
+          <w:color w:val="1F2328"/>
+          <w:kern w:val="0"/>
+          <w:sz w:val="24"/>
+          <w:szCs w:val="24"/>
+          <w14:ligatures w14:val="none"/>
+        </w:rPr>
+        <w:t xml:space="preserve"> with status of each task.</w:t>
+      </w:r>
+      <w:r>
+        <w:rPr>
+          <w:rFonts w:ascii="Segoe UI" w:eastAsia="Times New Roman" w:hAnsi="Segoe UI" w:cs="Segoe UI"/>
+          <w:color w:val="1F2328"/>
+          <w:kern w:val="0"/>
+          <w:sz w:val="24"/>
+          <w:szCs w:val="24"/>
+          <w14:ligatures w14:val="none"/>
+        </w:rPr>
+        <w:t xml:space="preserve"> This is a simple application which will demonstrate the learning</w:t>
+      </w:r>
+      <w:r>
+        <w:rPr>
+          <w:rFonts w:ascii="Segoe UI" w:eastAsia="Times New Roman" w:hAnsi="Segoe UI" w:cs="Segoe UI"/>
+          <w:color w:val="1F2328"/>
+          <w:kern w:val="0"/>
+          <w:sz w:val="24"/>
+          <w:szCs w:val="24"/>
+          <w14:ligatures w14:val="none"/>
+        </w:rPr>
+        <w:t>s</w:t>
+      </w:r>
+      <w:r>
+        <w:rPr>
+          <w:rFonts w:ascii="Segoe UI" w:eastAsia="Times New Roman" w:hAnsi="Segoe UI" w:cs="Segoe UI"/>
+          <w:color w:val="1F2328"/>
+          <w:kern w:val="0"/>
+          <w:sz w:val="24"/>
+          <w:szCs w:val="24"/>
+          <w14:ligatures w14:val="none"/>
+        </w:rPr>
+        <w:t xml:space="preserve"> in the course </w:t>
       </w:r>
       <w:r>
         <w:rPr>
@@ -232,7 +197,7 @@
           <w:szCs w:val="21"/>
           <w:shd w:val="clear" w:color="auto" w:fill="FFFFFF"/>
         </w:rPr>
-        <w:t>Client/Srvr &amp; E-Commerce Impl</w:t>
+        <w:t xml:space="preserve">FA2024-ITDEV-162-800 </w:t>
       </w:r>
       <w:r>
         <w:rPr>
@@ -242,9 +207,9 @@
           <w:szCs w:val="21"/>
           <w:shd w:val="clear" w:color="auto" w:fill="FFFFFF"/>
         </w:rPr>
-        <w:t xml:space="preserve">. Primarily it will use </w:t>
-      </w:r>
-      <w:proofErr w:type="gramStart"/>
+        <w:t>Client/</w:t>
+      </w:r>
+      <w:proofErr w:type="spellStart"/>
       <w:r>
         <w:rPr>
           <w:rFonts w:ascii="Open Sans" w:hAnsi="Open Sans" w:cs="Open Sans"/>
@@ -253,9 +218,9 @@
           <w:szCs w:val="21"/>
           <w:shd w:val="clear" w:color="auto" w:fill="FFFFFF"/>
         </w:rPr>
-        <w:t>same</w:t>
-      </w:r>
-      <w:proofErr w:type="gramEnd"/>
+        <w:t>Srvr</w:t>
+      </w:r>
+      <w:proofErr w:type="spellEnd"/>
       <w:r>
         <w:rPr>
           <w:rFonts w:ascii="Open Sans" w:hAnsi="Open Sans" w:cs="Open Sans"/>
@@ -264,8 +229,9 @@
           <w:szCs w:val="21"/>
           <w:shd w:val="clear" w:color="auto" w:fill="FFFFFF"/>
         </w:rPr>
-        <w:t xml:space="preserve"> tech-stack </w:t>
-      </w:r>
+        <w:t xml:space="preserve"> &amp; E-Commerce </w:t>
+      </w:r>
+      <w:proofErr w:type="spellStart"/>
       <w:r>
         <w:rPr>
           <w:rFonts w:ascii="Open Sans" w:hAnsi="Open Sans" w:cs="Open Sans"/>
@@ -274,9 +240,9 @@
           <w:szCs w:val="21"/>
           <w:shd w:val="clear" w:color="auto" w:fill="FFFFFF"/>
         </w:rPr>
-        <w:t xml:space="preserve">taught in the </w:t>
-      </w:r>
-      <w:proofErr w:type="gramStart"/>
+        <w:t>Impl</w:t>
+      </w:r>
+      <w:proofErr w:type="spellEnd"/>
       <w:r>
         <w:rPr>
           <w:rFonts w:ascii="Open Sans" w:hAnsi="Open Sans" w:cs="Open Sans"/>
@@ -285,9 +251,8 @@
           <w:szCs w:val="21"/>
           <w:shd w:val="clear" w:color="auto" w:fill="FFFFFF"/>
         </w:rPr>
-        <w:t>course :</w:t>
-      </w:r>
-      <w:proofErr w:type="gramEnd"/>
+        <w:t xml:space="preserve">. Primarily it will use </w:t>
+      </w:r>
       <w:r>
         <w:rPr>
           <w:rFonts w:ascii="Open Sans" w:hAnsi="Open Sans" w:cs="Open Sans"/>
@@ -296,7 +261,7 @@
           <w:szCs w:val="21"/>
           <w:shd w:val="clear" w:color="auto" w:fill="FFFFFF"/>
         </w:rPr>
-        <w:t xml:space="preserve"> SQLite as Database, HTML/CSS/</w:t>
+        <w:t>the same</w:t>
       </w:r>
       <w:r>
         <w:rPr>
@@ -306,7 +271,7 @@
           <w:szCs w:val="21"/>
           <w:shd w:val="clear" w:color="auto" w:fill="FFFFFF"/>
         </w:rPr>
-        <w:t xml:space="preserve">Angular for Front-end and </w:t>
+        <w:t xml:space="preserve"> tech-stack </w:t>
       </w:r>
       <w:r>
         <w:rPr>
@@ -316,8 +281,9 @@
           <w:szCs w:val="21"/>
           <w:shd w:val="clear" w:color="auto" w:fill="FFFFFF"/>
         </w:rPr>
-        <w:t>ASP.NET/C#.NET</w:t>
-      </w:r>
+        <w:t xml:space="preserve">taught in the </w:t>
+      </w:r>
+      <w:proofErr w:type="gramStart"/>
       <w:r>
         <w:rPr>
           <w:rFonts w:ascii="Open Sans" w:hAnsi="Open Sans" w:cs="Open Sans"/>
@@ -326,9 +292,1320 @@
           <w:szCs w:val="21"/>
           <w:shd w:val="clear" w:color="auto" w:fill="FFFFFF"/>
         </w:rPr>
+        <w:t>course :</w:t>
+      </w:r>
+      <w:proofErr w:type="gramEnd"/>
+      <w:r>
+        <w:rPr>
+          <w:rFonts w:ascii="Open Sans" w:hAnsi="Open Sans" w:cs="Open Sans"/>
+          <w:color w:val="262626"/>
+          <w:sz w:val="21"/>
+          <w:szCs w:val="21"/>
+          <w:shd w:val="clear" w:color="auto" w:fill="FFFFFF"/>
+        </w:rPr>
+        <w:t xml:space="preserve"> SQLite as Database, HTML/CSS/</w:t>
+      </w:r>
+      <w:r>
+        <w:rPr>
+          <w:rFonts w:ascii="Open Sans" w:hAnsi="Open Sans" w:cs="Open Sans"/>
+          <w:color w:val="262626"/>
+          <w:sz w:val="21"/>
+          <w:szCs w:val="21"/>
+          <w:shd w:val="clear" w:color="auto" w:fill="FFFFFF"/>
+        </w:rPr>
+        <w:t xml:space="preserve">Angular for Front-end and </w:t>
+      </w:r>
+      <w:r>
+        <w:rPr>
+          <w:rFonts w:ascii="Open Sans" w:hAnsi="Open Sans" w:cs="Open Sans"/>
+          <w:color w:val="262626"/>
+          <w:sz w:val="21"/>
+          <w:szCs w:val="21"/>
+          <w:shd w:val="clear" w:color="auto" w:fill="FFFFFF"/>
+        </w:rPr>
+        <w:t>ASP.NET/C#.NET</w:t>
+      </w:r>
+      <w:r>
+        <w:rPr>
+          <w:rFonts w:ascii="Open Sans" w:hAnsi="Open Sans" w:cs="Open Sans"/>
+          <w:color w:val="262626"/>
+          <w:sz w:val="21"/>
+          <w:szCs w:val="21"/>
+          <w:shd w:val="clear" w:color="auto" w:fill="FFFFFF"/>
+        </w:rPr>
         <w:t xml:space="preserve"> for back-end.</w:t>
       </w:r>
     </w:p>
+    <w:p>
+      <w:pPr>
+        <w:pStyle w:val="Subtitle"/>
+      </w:pPr>
+      <w:r>
+        <w:rPr>
+          <w:rStyle w:val="SubtitleChar"/>
+        </w:rPr>
+        <w:t>Not</w:t>
+      </w:r>
+      <w:r>
+        <w:rPr>
+          <w:rStyle w:val="SubtitleChar"/>
+        </w:rPr>
+        <w:t>e:</w:t>
+      </w:r>
+    </w:p>
+    <w:p>
+      <w:pPr>
+        <w:shd w:val="clear" w:color="auto" w:fill="FFFFFF"/>
+        <w:spacing w:before="60" w:after="100" w:afterAutospacing="1" w:line="240" w:lineRule="auto"/>
+        <w:rPr>
+          <w:rFonts w:ascii="Segoe UI" w:eastAsia="Times New Roman" w:hAnsi="Segoe UI" w:cs="Segoe UI"/>
+          <w:color w:val="1F2328"/>
+          <w:kern w:val="0"/>
+          <w:sz w:val="24"/>
+          <w:szCs w:val="24"/>
+          <w14:ligatures w14:val="none"/>
+        </w:rPr>
+      </w:pPr>
+      <w:r>
+        <w:rPr>
+          <w:rFonts w:ascii="Segoe UI" w:eastAsia="Times New Roman" w:hAnsi="Segoe UI" w:cs="Segoe UI"/>
+          <w:b/>
+          <w:bCs/>
+          <w:color w:val="1F2328"/>
+          <w:kern w:val="0"/>
+          <w:sz w:val="24"/>
+          <w:szCs w:val="24"/>
+          <w14:ligatures w14:val="none"/>
+        </w:rPr>
+        <w:t xml:space="preserve"> </w:t>
+      </w:r>
+      <w:r>
+        <w:rPr>
+          <w:rFonts w:ascii="Segoe UI" w:eastAsia="Times New Roman" w:hAnsi="Segoe UI" w:cs="Segoe UI"/>
+          <w:color w:val="1F2328"/>
+          <w:kern w:val="0"/>
+          <w:sz w:val="24"/>
+          <w:szCs w:val="24"/>
+          <w14:ligatures w14:val="none"/>
+        </w:rPr>
+        <w:t>[Stretch goal feature]</w:t>
+      </w:r>
+      <w:r>
+        <w:rPr>
+          <w:rFonts w:ascii="Segoe UI" w:eastAsia="Times New Roman" w:hAnsi="Segoe UI" w:cs="Segoe UI"/>
+          <w:b/>
+          <w:bCs/>
+          <w:color w:val="1F2328"/>
+          <w:kern w:val="0"/>
+          <w:sz w:val="24"/>
+          <w:szCs w:val="24"/>
+          <w14:ligatures w14:val="none"/>
+        </w:rPr>
+        <w:t>:</w:t>
+      </w:r>
+      <w:r>
+        <w:rPr>
+          <w:rFonts w:ascii="Segoe UI" w:eastAsia="Times New Roman" w:hAnsi="Segoe UI" w:cs="Segoe UI"/>
+          <w:color w:val="1F2328"/>
+          <w:kern w:val="0"/>
+          <w:sz w:val="24"/>
+          <w:szCs w:val="24"/>
+          <w14:ligatures w14:val="none"/>
+        </w:rPr>
+        <w:t xml:space="preserve"> as many of the learnings are still under progress, and Angular/Front-end technology learnings will decide the end-state, depending on the complexity, some features may or may not completely get finished and rather may have only back-end APIs implemented. But at the least user should be able to perform “Getting Tasks” and “Adding Tasks” operations successfully is the goal towards Project1 assignment completion.</w:t>
+      </w:r>
+    </w:p>
+    <w:p>
+      <w:pPr>
+        <w:pStyle w:val="Subtitle"/>
+        <w:rPr>
+          <w:rFonts w:eastAsia="Times New Roman"/>
+        </w:rPr>
+      </w:pPr>
+      <w:r>
+        <w:rPr>
+          <w:rFonts w:eastAsia="Times New Roman"/>
+        </w:rPr>
+        <w:t xml:space="preserve">Feature </w:t>
+      </w:r>
+      <w:proofErr w:type="gramStart"/>
+      <w:r>
+        <w:rPr>
+          <w:rFonts w:eastAsia="Times New Roman"/>
+        </w:rPr>
+        <w:t>List :</w:t>
+      </w:r>
+      <w:proofErr w:type="gramEnd"/>
+    </w:p>
+    <w:sdt>
+      <w:sdtPr>
+        <w:id w:val="-603030025"/>
+        <w:docPartObj>
+          <w:docPartGallery w:val="Table of Contents"/>
+          <w:docPartUnique/>
+        </w:docPartObj>
+      </w:sdtPr>
+      <w:sdtEndPr>
+        <w:rPr>
+          <w:rFonts w:asciiTheme="minorHAnsi" w:eastAsiaTheme="minorHAnsi" w:hAnsiTheme="minorHAnsi" w:cstheme="minorBidi"/>
+          <w:b/>
+          <w:bCs/>
+          <w:noProof/>
+          <w:color w:val="auto"/>
+          <w:kern w:val="2"/>
+          <w:sz w:val="22"/>
+          <w:szCs w:val="22"/>
+          <w14:ligatures w14:val="standardContextual"/>
+        </w:rPr>
+      </w:sdtEndPr>
+      <w:sdtContent>
+        <w:p>
+          <w:pPr>
+            <w:pStyle w:val="TOCHeading"/>
+          </w:pPr>
+          <w:r>
+            <w:t>Table of Contents</w:t>
+          </w:r>
+        </w:p>
+        <w:p>
+          <w:pPr>
+            <w:pStyle w:val="TOC1"/>
+            <w:tabs>
+              <w:tab w:val="right" w:leader="dot" w:pos="9350"/>
+            </w:tabs>
+            <w:rPr>
+              <w:rFonts w:eastAsiaTheme="minorEastAsia"/>
+              <w:noProof/>
+            </w:rPr>
+          </w:pPr>
+          <w:r>
+            <w:fldChar w:fldCharType="begin"/>
+          </w:r>
+          <w:r>
+            <w:instrText xml:space="preserve"> TOC \o "1-3" \h \z \u </w:instrText>
+          </w:r>
+          <w:r>
+            <w:fldChar w:fldCharType="separate"/>
+          </w:r>
+          <w:hyperlink w:anchor="_Toc153124317" w:history="1">
+            <w:r>
+              <w:rPr>
+                <w:rStyle w:val="Hyperlink"/>
+                <w:rFonts w:eastAsia="Times New Roman"/>
+                <w:noProof/>
+              </w:rPr>
+              <w:t>[Project goal feature] Getting all tasks</w:t>
+            </w:r>
+            <w:r>
+              <w:rPr>
+                <w:noProof/>
+                <w:webHidden/>
+              </w:rPr>
+              <w:tab/>
+            </w:r>
+            <w:r>
+              <w:rPr>
+                <w:noProof/>
+                <w:webHidden/>
+              </w:rPr>
+              <w:fldChar w:fldCharType="begin"/>
+            </w:r>
+            <w:r>
+              <w:rPr>
+                <w:noProof/>
+                <w:webHidden/>
+              </w:rPr>
+              <w:instrText xml:space="preserve"> PAGEREF _Toc153124317 \h </w:instrText>
+            </w:r>
+            <w:r>
+              <w:rPr>
+                <w:noProof/>
+                <w:webHidden/>
+              </w:rPr>
+            </w:r>
+            <w:r>
+              <w:rPr>
+                <w:noProof/>
+                <w:webHidden/>
+              </w:rPr>
+              <w:fldChar w:fldCharType="separate"/>
+            </w:r>
+            <w:r>
+              <w:rPr>
+                <w:noProof/>
+                <w:webHidden/>
+              </w:rPr>
+              <w:t>2</w:t>
+            </w:r>
+            <w:r>
+              <w:rPr>
+                <w:noProof/>
+                <w:webHidden/>
+              </w:rPr>
+              <w:fldChar w:fldCharType="end"/>
+            </w:r>
+          </w:hyperlink>
+        </w:p>
+        <w:p>
+          <w:pPr>
+            <w:pStyle w:val="TOC2"/>
+            <w:tabs>
+              <w:tab w:val="right" w:leader="dot" w:pos="9350"/>
+            </w:tabs>
+            <w:rPr>
+              <w:rFonts w:eastAsiaTheme="minorEastAsia"/>
+              <w:noProof/>
+            </w:rPr>
+          </w:pPr>
+          <w:hyperlink w:anchor="_Toc153124318" w:history="1">
+            <w:r>
+              <w:rPr>
+                <w:rStyle w:val="Hyperlink"/>
+                <w:rFonts w:eastAsia="Times New Roman"/>
+                <w:noProof/>
+              </w:rPr>
+              <w:t>[Screen shots]</w:t>
+            </w:r>
+            <w:r>
+              <w:rPr>
+                <w:noProof/>
+                <w:webHidden/>
+              </w:rPr>
+              <w:tab/>
+            </w:r>
+            <w:r>
+              <w:rPr>
+                <w:noProof/>
+                <w:webHidden/>
+              </w:rPr>
+              <w:fldChar w:fldCharType="begin"/>
+            </w:r>
+            <w:r>
+              <w:rPr>
+                <w:noProof/>
+                <w:webHidden/>
+              </w:rPr>
+              <w:instrText xml:space="preserve"> PAGEREF _Toc153124318 \h </w:instrText>
+            </w:r>
+            <w:r>
+              <w:rPr>
+                <w:noProof/>
+                <w:webHidden/>
+              </w:rPr>
+            </w:r>
+            <w:r>
+              <w:rPr>
+                <w:noProof/>
+                <w:webHidden/>
+              </w:rPr>
+              <w:fldChar w:fldCharType="separate"/>
+            </w:r>
+            <w:r>
+              <w:rPr>
+                <w:noProof/>
+                <w:webHidden/>
+              </w:rPr>
+              <w:t>2</w:t>
+            </w:r>
+            <w:r>
+              <w:rPr>
+                <w:noProof/>
+                <w:webHidden/>
+              </w:rPr>
+              <w:fldChar w:fldCharType="end"/>
+            </w:r>
+          </w:hyperlink>
+        </w:p>
+        <w:p>
+          <w:pPr>
+            <w:pStyle w:val="TOC3"/>
+            <w:tabs>
+              <w:tab w:val="right" w:leader="dot" w:pos="9350"/>
+            </w:tabs>
+            <w:rPr>
+              <w:rFonts w:eastAsiaTheme="minorEastAsia"/>
+              <w:noProof/>
+            </w:rPr>
+          </w:pPr>
+          <w:hyperlink w:anchor="_Toc153124319" w:history="1">
+            <w:r>
+              <w:rPr>
+                <w:rStyle w:val="Hyperlink"/>
+                <w:noProof/>
+              </w:rPr>
+              <w:t>No tasks</w:t>
+            </w:r>
+            <w:r>
+              <w:rPr>
+                <w:noProof/>
+                <w:webHidden/>
+              </w:rPr>
+              <w:tab/>
+            </w:r>
+            <w:r>
+              <w:rPr>
+                <w:noProof/>
+                <w:webHidden/>
+              </w:rPr>
+              <w:fldChar w:fldCharType="begin"/>
+            </w:r>
+            <w:r>
+              <w:rPr>
+                <w:noProof/>
+                <w:webHidden/>
+              </w:rPr>
+              <w:instrText xml:space="preserve"> PAGEREF _Toc153124319 \h </w:instrText>
+            </w:r>
+            <w:r>
+              <w:rPr>
+                <w:noProof/>
+                <w:webHidden/>
+              </w:rPr>
+            </w:r>
+            <w:r>
+              <w:rPr>
+                <w:noProof/>
+                <w:webHidden/>
+              </w:rPr>
+              <w:fldChar w:fldCharType="separate"/>
+            </w:r>
+            <w:r>
+              <w:rPr>
+                <w:noProof/>
+                <w:webHidden/>
+              </w:rPr>
+              <w:t>2</w:t>
+            </w:r>
+            <w:r>
+              <w:rPr>
+                <w:noProof/>
+                <w:webHidden/>
+              </w:rPr>
+              <w:fldChar w:fldCharType="end"/>
+            </w:r>
+          </w:hyperlink>
+        </w:p>
+        <w:p>
+          <w:pPr>
+            <w:pStyle w:val="TOC3"/>
+            <w:tabs>
+              <w:tab w:val="right" w:leader="dot" w:pos="9350"/>
+            </w:tabs>
+            <w:rPr>
+              <w:rFonts w:eastAsiaTheme="minorEastAsia"/>
+              <w:noProof/>
+            </w:rPr>
+          </w:pPr>
+          <w:hyperlink w:anchor="_Toc153124320" w:history="1">
+            <w:r>
+              <w:rPr>
+                <w:rStyle w:val="Hyperlink"/>
+                <w:rFonts w:eastAsia="Times New Roman"/>
+                <w:noProof/>
+              </w:rPr>
+              <w:t>With tasks</w:t>
+            </w:r>
+            <w:r>
+              <w:rPr>
+                <w:noProof/>
+                <w:webHidden/>
+              </w:rPr>
+              <w:tab/>
+            </w:r>
+            <w:r>
+              <w:rPr>
+                <w:noProof/>
+                <w:webHidden/>
+              </w:rPr>
+              <w:fldChar w:fldCharType="begin"/>
+            </w:r>
+            <w:r>
+              <w:rPr>
+                <w:noProof/>
+                <w:webHidden/>
+              </w:rPr>
+              <w:instrText xml:space="preserve"> PAGEREF _Toc153124320 \h </w:instrText>
+            </w:r>
+            <w:r>
+              <w:rPr>
+                <w:noProof/>
+                <w:webHidden/>
+              </w:rPr>
+            </w:r>
+            <w:r>
+              <w:rPr>
+                <w:noProof/>
+                <w:webHidden/>
+              </w:rPr>
+              <w:fldChar w:fldCharType="separate"/>
+            </w:r>
+            <w:r>
+              <w:rPr>
+                <w:noProof/>
+                <w:webHidden/>
+              </w:rPr>
+              <w:t>3</w:t>
+            </w:r>
+            <w:r>
+              <w:rPr>
+                <w:noProof/>
+                <w:webHidden/>
+              </w:rPr>
+              <w:fldChar w:fldCharType="end"/>
+            </w:r>
+          </w:hyperlink>
+        </w:p>
+        <w:p>
+          <w:pPr>
+            <w:pStyle w:val="TOC1"/>
+            <w:tabs>
+              <w:tab w:val="right" w:leader="dot" w:pos="9350"/>
+            </w:tabs>
+            <w:rPr>
+              <w:rFonts w:eastAsiaTheme="minorEastAsia"/>
+              <w:noProof/>
+            </w:rPr>
+          </w:pPr>
+          <w:hyperlink w:anchor="_Toc153124321" w:history="1">
+            <w:r>
+              <w:rPr>
+                <w:rStyle w:val="Hyperlink"/>
+                <w:rFonts w:eastAsia="Times New Roman"/>
+                <w:noProof/>
+              </w:rPr>
+              <w:t>[Project goal feature] Adding a new task</w:t>
+            </w:r>
+            <w:r>
+              <w:rPr>
+                <w:noProof/>
+                <w:webHidden/>
+              </w:rPr>
+              <w:tab/>
+            </w:r>
+            <w:r>
+              <w:rPr>
+                <w:noProof/>
+                <w:webHidden/>
+              </w:rPr>
+              <w:fldChar w:fldCharType="begin"/>
+            </w:r>
+            <w:r>
+              <w:rPr>
+                <w:noProof/>
+                <w:webHidden/>
+              </w:rPr>
+              <w:instrText xml:space="preserve"> PAGEREF _Toc153124321 \h </w:instrText>
+            </w:r>
+            <w:r>
+              <w:rPr>
+                <w:noProof/>
+                <w:webHidden/>
+              </w:rPr>
+            </w:r>
+            <w:r>
+              <w:rPr>
+                <w:noProof/>
+                <w:webHidden/>
+              </w:rPr>
+              <w:fldChar w:fldCharType="separate"/>
+            </w:r>
+            <w:r>
+              <w:rPr>
+                <w:noProof/>
+                <w:webHidden/>
+              </w:rPr>
+              <w:t>4</w:t>
+            </w:r>
+            <w:r>
+              <w:rPr>
+                <w:noProof/>
+                <w:webHidden/>
+              </w:rPr>
+              <w:fldChar w:fldCharType="end"/>
+            </w:r>
+          </w:hyperlink>
+        </w:p>
+        <w:p>
+          <w:pPr>
+            <w:pStyle w:val="TOC2"/>
+            <w:tabs>
+              <w:tab w:val="right" w:leader="dot" w:pos="9350"/>
+            </w:tabs>
+            <w:rPr>
+              <w:rFonts w:eastAsiaTheme="minorEastAsia"/>
+              <w:noProof/>
+            </w:rPr>
+          </w:pPr>
+          <w:hyperlink w:anchor="_Toc153124322" w:history="1">
+            <w:r>
+              <w:rPr>
+                <w:rStyle w:val="Hyperlink"/>
+                <w:rFonts w:eastAsia="Times New Roman"/>
+                <w:noProof/>
+              </w:rPr>
+              <w:t>[Screen shots]</w:t>
+            </w:r>
+            <w:r>
+              <w:rPr>
+                <w:noProof/>
+                <w:webHidden/>
+              </w:rPr>
+              <w:tab/>
+            </w:r>
+            <w:r>
+              <w:rPr>
+                <w:noProof/>
+                <w:webHidden/>
+              </w:rPr>
+              <w:fldChar w:fldCharType="begin"/>
+            </w:r>
+            <w:r>
+              <w:rPr>
+                <w:noProof/>
+                <w:webHidden/>
+              </w:rPr>
+              <w:instrText xml:space="preserve"> PAGEREF _Toc153124322 \h </w:instrText>
+            </w:r>
+            <w:r>
+              <w:rPr>
+                <w:noProof/>
+                <w:webHidden/>
+              </w:rPr>
+            </w:r>
+            <w:r>
+              <w:rPr>
+                <w:noProof/>
+                <w:webHidden/>
+              </w:rPr>
+              <w:fldChar w:fldCharType="separate"/>
+            </w:r>
+            <w:r>
+              <w:rPr>
+                <w:noProof/>
+                <w:webHidden/>
+              </w:rPr>
+              <w:t>4</w:t>
+            </w:r>
+            <w:r>
+              <w:rPr>
+                <w:noProof/>
+                <w:webHidden/>
+              </w:rPr>
+              <w:fldChar w:fldCharType="end"/>
+            </w:r>
+          </w:hyperlink>
+        </w:p>
+        <w:p>
+          <w:pPr>
+            <w:pStyle w:val="TOC3"/>
+            <w:tabs>
+              <w:tab w:val="right" w:leader="dot" w:pos="9350"/>
+            </w:tabs>
+            <w:rPr>
+              <w:rFonts w:eastAsiaTheme="minorEastAsia"/>
+              <w:noProof/>
+            </w:rPr>
+          </w:pPr>
+          <w:hyperlink w:anchor="_Toc153124323" w:history="1">
+            <w:r>
+              <w:rPr>
+                <w:rStyle w:val="Hyperlink"/>
+                <w:rFonts w:eastAsia="Times New Roman"/>
+                <w:noProof/>
+              </w:rPr>
+              <w:t>Before adding a task</w:t>
+            </w:r>
+            <w:r>
+              <w:rPr>
+                <w:noProof/>
+                <w:webHidden/>
+              </w:rPr>
+              <w:tab/>
+            </w:r>
+            <w:r>
+              <w:rPr>
+                <w:noProof/>
+                <w:webHidden/>
+              </w:rPr>
+              <w:fldChar w:fldCharType="begin"/>
+            </w:r>
+            <w:r>
+              <w:rPr>
+                <w:noProof/>
+                <w:webHidden/>
+              </w:rPr>
+              <w:instrText xml:space="preserve"> PAGEREF _Toc153124323 \h </w:instrText>
+            </w:r>
+            <w:r>
+              <w:rPr>
+                <w:noProof/>
+                <w:webHidden/>
+              </w:rPr>
+            </w:r>
+            <w:r>
+              <w:rPr>
+                <w:noProof/>
+                <w:webHidden/>
+              </w:rPr>
+              <w:fldChar w:fldCharType="separate"/>
+            </w:r>
+            <w:r>
+              <w:rPr>
+                <w:noProof/>
+                <w:webHidden/>
+              </w:rPr>
+              <w:t>4</w:t>
+            </w:r>
+            <w:r>
+              <w:rPr>
+                <w:noProof/>
+                <w:webHidden/>
+              </w:rPr>
+              <w:fldChar w:fldCharType="end"/>
+            </w:r>
+          </w:hyperlink>
+        </w:p>
+        <w:p>
+          <w:pPr>
+            <w:pStyle w:val="TOC3"/>
+            <w:tabs>
+              <w:tab w:val="right" w:leader="dot" w:pos="9350"/>
+            </w:tabs>
+            <w:rPr>
+              <w:rFonts w:eastAsiaTheme="minorEastAsia"/>
+              <w:noProof/>
+            </w:rPr>
+          </w:pPr>
+          <w:hyperlink w:anchor="_Toc153124324" w:history="1">
+            <w:r>
+              <w:rPr>
+                <w:rStyle w:val="Hyperlink"/>
+                <w:rFonts w:eastAsia="Times New Roman"/>
+                <w:noProof/>
+              </w:rPr>
+              <w:t>After adding a task</w:t>
+            </w:r>
+            <w:r>
+              <w:rPr>
+                <w:noProof/>
+                <w:webHidden/>
+              </w:rPr>
+              <w:tab/>
+            </w:r>
+            <w:r>
+              <w:rPr>
+                <w:noProof/>
+                <w:webHidden/>
+              </w:rPr>
+              <w:fldChar w:fldCharType="begin"/>
+            </w:r>
+            <w:r>
+              <w:rPr>
+                <w:noProof/>
+                <w:webHidden/>
+              </w:rPr>
+              <w:instrText xml:space="preserve"> PAGEREF _Toc153124324 \h </w:instrText>
+            </w:r>
+            <w:r>
+              <w:rPr>
+                <w:noProof/>
+                <w:webHidden/>
+              </w:rPr>
+            </w:r>
+            <w:r>
+              <w:rPr>
+                <w:noProof/>
+                <w:webHidden/>
+              </w:rPr>
+              <w:fldChar w:fldCharType="separate"/>
+            </w:r>
+            <w:r>
+              <w:rPr>
+                <w:noProof/>
+                <w:webHidden/>
+              </w:rPr>
+              <w:t>5</w:t>
+            </w:r>
+            <w:r>
+              <w:rPr>
+                <w:noProof/>
+                <w:webHidden/>
+              </w:rPr>
+              <w:fldChar w:fldCharType="end"/>
+            </w:r>
+          </w:hyperlink>
+        </w:p>
+        <w:p>
+          <w:pPr>
+            <w:pStyle w:val="TOC1"/>
+            <w:tabs>
+              <w:tab w:val="right" w:leader="dot" w:pos="9350"/>
+            </w:tabs>
+            <w:rPr>
+              <w:rFonts w:eastAsiaTheme="minorEastAsia"/>
+              <w:noProof/>
+            </w:rPr>
+          </w:pPr>
+          <w:hyperlink w:anchor="_Toc153124325" w:history="1">
+            <w:r>
+              <w:rPr>
+                <w:rStyle w:val="Hyperlink"/>
+                <w:rFonts w:eastAsia="Times New Roman"/>
+                <w:noProof/>
+              </w:rPr>
+              <w:t>[Stretch goal feature] Updating a task</w:t>
+            </w:r>
+            <w:r>
+              <w:rPr>
+                <w:noProof/>
+                <w:webHidden/>
+              </w:rPr>
+              <w:tab/>
+            </w:r>
+            <w:r>
+              <w:rPr>
+                <w:noProof/>
+                <w:webHidden/>
+              </w:rPr>
+              <w:fldChar w:fldCharType="begin"/>
+            </w:r>
+            <w:r>
+              <w:rPr>
+                <w:noProof/>
+                <w:webHidden/>
+              </w:rPr>
+              <w:instrText xml:space="preserve"> PAGEREF _Toc153124325 \h </w:instrText>
+            </w:r>
+            <w:r>
+              <w:rPr>
+                <w:noProof/>
+                <w:webHidden/>
+              </w:rPr>
+            </w:r>
+            <w:r>
+              <w:rPr>
+                <w:noProof/>
+                <w:webHidden/>
+              </w:rPr>
+              <w:fldChar w:fldCharType="separate"/>
+            </w:r>
+            <w:r>
+              <w:rPr>
+                <w:noProof/>
+                <w:webHidden/>
+              </w:rPr>
+              <w:t>6</w:t>
+            </w:r>
+            <w:r>
+              <w:rPr>
+                <w:noProof/>
+                <w:webHidden/>
+              </w:rPr>
+              <w:fldChar w:fldCharType="end"/>
+            </w:r>
+          </w:hyperlink>
+        </w:p>
+        <w:p>
+          <w:pPr>
+            <w:pStyle w:val="TOC2"/>
+            <w:tabs>
+              <w:tab w:val="right" w:leader="dot" w:pos="9350"/>
+            </w:tabs>
+            <w:rPr>
+              <w:rFonts w:eastAsiaTheme="minorEastAsia"/>
+              <w:noProof/>
+            </w:rPr>
+          </w:pPr>
+          <w:hyperlink w:anchor="_Toc153124326" w:history="1">
+            <w:r>
+              <w:rPr>
+                <w:rStyle w:val="Hyperlink"/>
+                <w:rFonts w:eastAsia="Times New Roman"/>
+                <w:noProof/>
+              </w:rPr>
+              <w:t>[Screen shots]</w:t>
+            </w:r>
+            <w:r>
+              <w:rPr>
+                <w:noProof/>
+                <w:webHidden/>
+              </w:rPr>
+              <w:tab/>
+            </w:r>
+            <w:r>
+              <w:rPr>
+                <w:noProof/>
+                <w:webHidden/>
+              </w:rPr>
+              <w:fldChar w:fldCharType="begin"/>
+            </w:r>
+            <w:r>
+              <w:rPr>
+                <w:noProof/>
+                <w:webHidden/>
+              </w:rPr>
+              <w:instrText xml:space="preserve"> PAGEREF _Toc153124326 \h </w:instrText>
+            </w:r>
+            <w:r>
+              <w:rPr>
+                <w:noProof/>
+                <w:webHidden/>
+              </w:rPr>
+            </w:r>
+            <w:r>
+              <w:rPr>
+                <w:noProof/>
+                <w:webHidden/>
+              </w:rPr>
+              <w:fldChar w:fldCharType="separate"/>
+            </w:r>
+            <w:r>
+              <w:rPr>
+                <w:noProof/>
+                <w:webHidden/>
+              </w:rPr>
+              <w:t>6</w:t>
+            </w:r>
+            <w:r>
+              <w:rPr>
+                <w:noProof/>
+                <w:webHidden/>
+              </w:rPr>
+              <w:fldChar w:fldCharType="end"/>
+            </w:r>
+          </w:hyperlink>
+        </w:p>
+        <w:p>
+          <w:pPr>
+            <w:pStyle w:val="TOC3"/>
+            <w:tabs>
+              <w:tab w:val="right" w:leader="dot" w:pos="9350"/>
+            </w:tabs>
+            <w:rPr>
+              <w:rFonts w:eastAsiaTheme="minorEastAsia"/>
+              <w:noProof/>
+            </w:rPr>
+          </w:pPr>
+          <w:hyperlink w:anchor="_Toc153124327" w:history="1">
+            <w:r>
+              <w:rPr>
+                <w:rStyle w:val="Hyperlink"/>
+                <w:rFonts w:eastAsia="Times New Roman"/>
+                <w:noProof/>
+              </w:rPr>
+              <w:t>Before Mark as Done</w:t>
+            </w:r>
+            <w:r>
+              <w:rPr>
+                <w:noProof/>
+                <w:webHidden/>
+              </w:rPr>
+              <w:tab/>
+            </w:r>
+            <w:r>
+              <w:rPr>
+                <w:noProof/>
+                <w:webHidden/>
+              </w:rPr>
+              <w:fldChar w:fldCharType="begin"/>
+            </w:r>
+            <w:r>
+              <w:rPr>
+                <w:noProof/>
+                <w:webHidden/>
+              </w:rPr>
+              <w:instrText xml:space="preserve"> PAGEREF _Toc153124327 \h </w:instrText>
+            </w:r>
+            <w:r>
+              <w:rPr>
+                <w:noProof/>
+                <w:webHidden/>
+              </w:rPr>
+            </w:r>
+            <w:r>
+              <w:rPr>
+                <w:noProof/>
+                <w:webHidden/>
+              </w:rPr>
+              <w:fldChar w:fldCharType="separate"/>
+            </w:r>
+            <w:r>
+              <w:rPr>
+                <w:noProof/>
+                <w:webHidden/>
+              </w:rPr>
+              <w:t>6</w:t>
+            </w:r>
+            <w:r>
+              <w:rPr>
+                <w:noProof/>
+                <w:webHidden/>
+              </w:rPr>
+              <w:fldChar w:fldCharType="end"/>
+            </w:r>
+          </w:hyperlink>
+        </w:p>
+        <w:p>
+          <w:pPr>
+            <w:pStyle w:val="TOC3"/>
+            <w:tabs>
+              <w:tab w:val="right" w:leader="dot" w:pos="9350"/>
+            </w:tabs>
+            <w:rPr>
+              <w:rFonts w:eastAsiaTheme="minorEastAsia"/>
+              <w:noProof/>
+            </w:rPr>
+          </w:pPr>
+          <w:hyperlink w:anchor="_Toc153124328" w:history="1">
+            <w:r>
+              <w:rPr>
+                <w:rStyle w:val="Hyperlink"/>
+                <w:rFonts w:eastAsia="Times New Roman"/>
+                <w:noProof/>
+              </w:rPr>
+              <w:t>After Mark as Done</w:t>
+            </w:r>
+            <w:r>
+              <w:rPr>
+                <w:noProof/>
+                <w:webHidden/>
+              </w:rPr>
+              <w:tab/>
+            </w:r>
+            <w:r>
+              <w:rPr>
+                <w:noProof/>
+                <w:webHidden/>
+              </w:rPr>
+              <w:fldChar w:fldCharType="begin"/>
+            </w:r>
+            <w:r>
+              <w:rPr>
+                <w:noProof/>
+                <w:webHidden/>
+              </w:rPr>
+              <w:instrText xml:space="preserve"> PAGEREF _Toc153124328 \h </w:instrText>
+            </w:r>
+            <w:r>
+              <w:rPr>
+                <w:noProof/>
+                <w:webHidden/>
+              </w:rPr>
+            </w:r>
+            <w:r>
+              <w:rPr>
+                <w:noProof/>
+                <w:webHidden/>
+              </w:rPr>
+              <w:fldChar w:fldCharType="separate"/>
+            </w:r>
+            <w:r>
+              <w:rPr>
+                <w:noProof/>
+                <w:webHidden/>
+              </w:rPr>
+              <w:t>7</w:t>
+            </w:r>
+            <w:r>
+              <w:rPr>
+                <w:noProof/>
+                <w:webHidden/>
+              </w:rPr>
+              <w:fldChar w:fldCharType="end"/>
+            </w:r>
+          </w:hyperlink>
+        </w:p>
+        <w:p>
+          <w:pPr>
+            <w:pStyle w:val="TOC1"/>
+            <w:tabs>
+              <w:tab w:val="right" w:leader="dot" w:pos="9350"/>
+            </w:tabs>
+            <w:rPr>
+              <w:rFonts w:eastAsiaTheme="minorEastAsia"/>
+              <w:noProof/>
+            </w:rPr>
+          </w:pPr>
+          <w:hyperlink w:anchor="_Toc153124329" w:history="1">
+            <w:r>
+              <w:rPr>
+                <w:rStyle w:val="Hyperlink"/>
+                <w:rFonts w:eastAsia="Times New Roman"/>
+                <w:noProof/>
+              </w:rPr>
+              <w:t>[Stretch goal feature] Deleting a task</w:t>
+            </w:r>
+            <w:r>
+              <w:rPr>
+                <w:noProof/>
+                <w:webHidden/>
+              </w:rPr>
+              <w:tab/>
+            </w:r>
+            <w:r>
+              <w:rPr>
+                <w:noProof/>
+                <w:webHidden/>
+              </w:rPr>
+              <w:fldChar w:fldCharType="begin"/>
+            </w:r>
+            <w:r>
+              <w:rPr>
+                <w:noProof/>
+                <w:webHidden/>
+              </w:rPr>
+              <w:instrText xml:space="preserve"> PAGEREF _Toc153124329 \h </w:instrText>
+            </w:r>
+            <w:r>
+              <w:rPr>
+                <w:noProof/>
+                <w:webHidden/>
+              </w:rPr>
+            </w:r>
+            <w:r>
+              <w:rPr>
+                <w:noProof/>
+                <w:webHidden/>
+              </w:rPr>
+              <w:fldChar w:fldCharType="separate"/>
+            </w:r>
+            <w:r>
+              <w:rPr>
+                <w:noProof/>
+                <w:webHidden/>
+              </w:rPr>
+              <w:t>8</w:t>
+            </w:r>
+            <w:r>
+              <w:rPr>
+                <w:noProof/>
+                <w:webHidden/>
+              </w:rPr>
+              <w:fldChar w:fldCharType="end"/>
+            </w:r>
+          </w:hyperlink>
+        </w:p>
+        <w:p>
+          <w:pPr>
+            <w:pStyle w:val="TOC2"/>
+            <w:tabs>
+              <w:tab w:val="right" w:leader="dot" w:pos="9350"/>
+            </w:tabs>
+            <w:rPr>
+              <w:rFonts w:eastAsiaTheme="minorEastAsia"/>
+              <w:noProof/>
+            </w:rPr>
+          </w:pPr>
+          <w:hyperlink w:anchor="_Toc153124330" w:history="1">
+            <w:r>
+              <w:rPr>
+                <w:rStyle w:val="Hyperlink"/>
+                <w:rFonts w:eastAsia="Times New Roman"/>
+                <w:noProof/>
+              </w:rPr>
+              <w:t>[Screen shots]</w:t>
+            </w:r>
+            <w:r>
+              <w:rPr>
+                <w:noProof/>
+                <w:webHidden/>
+              </w:rPr>
+              <w:tab/>
+            </w:r>
+            <w:r>
+              <w:rPr>
+                <w:noProof/>
+                <w:webHidden/>
+              </w:rPr>
+              <w:fldChar w:fldCharType="begin"/>
+            </w:r>
+            <w:r>
+              <w:rPr>
+                <w:noProof/>
+                <w:webHidden/>
+              </w:rPr>
+              <w:instrText xml:space="preserve"> PAGEREF _Toc153124330 \h </w:instrText>
+            </w:r>
+            <w:r>
+              <w:rPr>
+                <w:noProof/>
+                <w:webHidden/>
+              </w:rPr>
+            </w:r>
+            <w:r>
+              <w:rPr>
+                <w:noProof/>
+                <w:webHidden/>
+              </w:rPr>
+              <w:fldChar w:fldCharType="separate"/>
+            </w:r>
+            <w:r>
+              <w:rPr>
+                <w:noProof/>
+                <w:webHidden/>
+              </w:rPr>
+              <w:t>8</w:t>
+            </w:r>
+            <w:r>
+              <w:rPr>
+                <w:noProof/>
+                <w:webHidden/>
+              </w:rPr>
+              <w:fldChar w:fldCharType="end"/>
+            </w:r>
+          </w:hyperlink>
+        </w:p>
+        <w:p>
+          <w:pPr>
+            <w:pStyle w:val="TOC3"/>
+            <w:tabs>
+              <w:tab w:val="right" w:leader="dot" w:pos="9350"/>
+            </w:tabs>
+            <w:rPr>
+              <w:rFonts w:eastAsiaTheme="minorEastAsia"/>
+              <w:noProof/>
+            </w:rPr>
+          </w:pPr>
+          <w:hyperlink w:anchor="_Toc153124331" w:history="1">
+            <w:r>
+              <w:rPr>
+                <w:rStyle w:val="Hyperlink"/>
+                <w:noProof/>
+              </w:rPr>
+              <w:t>Before clicking on Delete</w:t>
+            </w:r>
+            <w:r>
+              <w:rPr>
+                <w:noProof/>
+                <w:webHidden/>
+              </w:rPr>
+              <w:tab/>
+            </w:r>
+            <w:r>
+              <w:rPr>
+                <w:noProof/>
+                <w:webHidden/>
+              </w:rPr>
+              <w:fldChar w:fldCharType="begin"/>
+            </w:r>
+            <w:r>
+              <w:rPr>
+                <w:noProof/>
+                <w:webHidden/>
+              </w:rPr>
+              <w:instrText xml:space="preserve"> PAGEREF _Toc153124331 \h </w:instrText>
+            </w:r>
+            <w:r>
+              <w:rPr>
+                <w:noProof/>
+                <w:webHidden/>
+              </w:rPr>
+            </w:r>
+            <w:r>
+              <w:rPr>
+                <w:noProof/>
+                <w:webHidden/>
+              </w:rPr>
+              <w:fldChar w:fldCharType="separate"/>
+            </w:r>
+            <w:r>
+              <w:rPr>
+                <w:noProof/>
+                <w:webHidden/>
+              </w:rPr>
+              <w:t>8</w:t>
+            </w:r>
+            <w:r>
+              <w:rPr>
+                <w:noProof/>
+                <w:webHidden/>
+              </w:rPr>
+              <w:fldChar w:fldCharType="end"/>
+            </w:r>
+          </w:hyperlink>
+        </w:p>
+        <w:p>
+          <w:pPr>
+            <w:pStyle w:val="TOC3"/>
+            <w:tabs>
+              <w:tab w:val="right" w:leader="dot" w:pos="9350"/>
+            </w:tabs>
+            <w:rPr>
+              <w:rFonts w:eastAsiaTheme="minorEastAsia"/>
+              <w:noProof/>
+            </w:rPr>
+          </w:pPr>
+          <w:hyperlink w:anchor="_Toc153124332" w:history="1">
+            <w:r>
+              <w:rPr>
+                <w:rStyle w:val="Hyperlink"/>
+                <w:noProof/>
+              </w:rPr>
+              <w:t>After clicking on Delete</w:t>
+            </w:r>
+            <w:r>
+              <w:rPr>
+                <w:noProof/>
+                <w:webHidden/>
+              </w:rPr>
+              <w:tab/>
+            </w:r>
+            <w:r>
+              <w:rPr>
+                <w:noProof/>
+                <w:webHidden/>
+              </w:rPr>
+              <w:fldChar w:fldCharType="begin"/>
+            </w:r>
+            <w:r>
+              <w:rPr>
+                <w:noProof/>
+                <w:webHidden/>
+              </w:rPr>
+              <w:instrText xml:space="preserve"> PAGEREF _Toc153124332 \h </w:instrText>
+            </w:r>
+            <w:r>
+              <w:rPr>
+                <w:noProof/>
+                <w:webHidden/>
+              </w:rPr>
+            </w:r>
+            <w:r>
+              <w:rPr>
+                <w:noProof/>
+                <w:webHidden/>
+              </w:rPr>
+              <w:fldChar w:fldCharType="separate"/>
+            </w:r>
+            <w:r>
+              <w:rPr>
+                <w:noProof/>
+                <w:webHidden/>
+              </w:rPr>
+              <w:t>9</w:t>
+            </w:r>
+            <w:r>
+              <w:rPr>
+                <w:noProof/>
+                <w:webHidden/>
+              </w:rPr>
+              <w:fldChar w:fldCharType="end"/>
+            </w:r>
+          </w:hyperlink>
+        </w:p>
+        <w:p>
+          <w:r>
+            <w:rPr>
+              <w:b/>
+              <w:bCs/>
+              <w:noProof/>
+            </w:rPr>
+            <w:lastRenderedPageBreak/>
+            <w:fldChar w:fldCharType="end"/>
+          </w:r>
+        </w:p>
+      </w:sdtContent>
+    </w:sdt>
     <w:p>
       <w:pPr>
         <w:shd w:val="clear" w:color="auto" w:fill="FFFFFF"/>
@@ -345,48 +1622,6 @@
       <w:r>
         <w:rPr>
           <w:rFonts w:ascii="Segoe UI" w:eastAsia="Times New Roman" w:hAnsi="Segoe UI" w:cs="Segoe UI"/>
-          <w:b/>
-          <w:bCs/>
-          <w:color w:val="1F2328"/>
-          <w:kern w:val="0"/>
-          <w:sz w:val="24"/>
-          <w:szCs w:val="24"/>
-          <w14:ligatures w14:val="none"/>
-        </w:rPr>
-        <w:t xml:space="preserve">Feature </w:t>
-      </w:r>
-      <w:proofErr w:type="gramStart"/>
-      <w:r>
-        <w:rPr>
-          <w:rFonts w:ascii="Segoe UI" w:eastAsia="Times New Roman" w:hAnsi="Segoe UI" w:cs="Segoe UI"/>
-          <w:b/>
-          <w:bCs/>
-          <w:color w:val="1F2328"/>
-          <w:kern w:val="0"/>
-          <w:sz w:val="24"/>
-          <w:szCs w:val="24"/>
-          <w14:ligatures w14:val="none"/>
-        </w:rPr>
-        <w:t>List :</w:t>
-      </w:r>
-      <w:proofErr w:type="gramEnd"/>
-    </w:p>
-    <w:p>
-      <w:pPr>
-        <w:shd w:val="clear" w:color="auto" w:fill="FFFFFF"/>
-        <w:spacing w:after="240" w:line="240" w:lineRule="auto"/>
-        <w:rPr>
-          <w:rFonts w:ascii="Segoe UI" w:eastAsia="Times New Roman" w:hAnsi="Segoe UI" w:cs="Segoe UI"/>
-          <w:color w:val="1F2328"/>
-          <w:kern w:val="0"/>
-          <w:sz w:val="24"/>
-          <w:szCs w:val="24"/>
-          <w14:ligatures w14:val="none"/>
-        </w:rPr>
-      </w:pPr>
-      <w:r>
-        <w:rPr>
-          <w:rFonts w:ascii="Segoe UI" w:eastAsia="Times New Roman" w:hAnsi="Segoe UI" w:cs="Segoe UI"/>
           <w:color w:val="1F2328"/>
           <w:kern w:val="0"/>
           <w:sz w:val="24"/>
@@ -409,56 +1644,31 @@
     </w:p>
     <w:p>
       <w:pPr>
-        <w:numPr>
-          <w:ilvl w:val="0"/>
-          <w:numId w:val="1"/>
-        </w:numPr>
-        <w:shd w:val="clear" w:color="auto" w:fill="FFFFFF"/>
-        <w:spacing w:before="60" w:after="100" w:afterAutospacing="1" w:line="240" w:lineRule="auto"/>
-        <w:rPr>
-          <w:rFonts w:ascii="Segoe UI" w:eastAsia="Times New Roman" w:hAnsi="Segoe UI" w:cs="Segoe UI"/>
-          <w:color w:val="1F2328"/>
-          <w:kern w:val="0"/>
-          <w:sz w:val="24"/>
-          <w:szCs w:val="24"/>
-          <w14:ligatures w14:val="none"/>
-        </w:rPr>
-      </w:pPr>
-      <w:r>
-        <w:rPr>
-          <w:rFonts w:ascii="Segoe UI" w:eastAsia="Times New Roman" w:hAnsi="Segoe UI" w:cs="Segoe UI"/>
-          <w:color w:val="1F2328"/>
-          <w:kern w:val="0"/>
-          <w:sz w:val="24"/>
-          <w:szCs w:val="24"/>
-          <w14:ligatures w14:val="none"/>
+        <w:pStyle w:val="Heading1"/>
+        <w:rPr>
+          <w:rFonts w:eastAsia="Times New Roman"/>
+        </w:rPr>
+      </w:pPr>
+      <w:bookmarkStart w:id="0" w:name="_Toc153124317"/>
+      <w:r>
+        <w:rPr>
+          <w:rFonts w:eastAsia="Times New Roman"/>
         </w:rPr>
         <w:t xml:space="preserve">[Project goal feature] </w:t>
       </w:r>
       <w:r>
         <w:rPr>
-          <w:rFonts w:ascii="Segoe UI" w:eastAsia="Times New Roman" w:hAnsi="Segoe UI" w:cs="Segoe UI"/>
-          <w:color w:val="1F2328"/>
-          <w:kern w:val="0"/>
-          <w:sz w:val="24"/>
-          <w:szCs w:val="24"/>
-          <w14:ligatures w14:val="none"/>
+          <w:rFonts w:eastAsia="Times New Roman"/>
         </w:rPr>
         <w:t xml:space="preserve">Getting all </w:t>
       </w:r>
-      <w:proofErr w:type="gramStart"/>
-      <w:r>
-        <w:rPr>
-          <w:rFonts w:ascii="Segoe UI" w:eastAsia="Times New Roman" w:hAnsi="Segoe UI" w:cs="Segoe UI"/>
-          <w:color w:val="1F2328"/>
-          <w:kern w:val="0"/>
-          <w:sz w:val="24"/>
-          <w:szCs w:val="24"/>
-          <w14:ligatures w14:val="none"/>
-        </w:rPr>
-        <w:t>tasks</w:t>
-      </w:r>
-      <w:proofErr w:type="gramEnd"/>
+      <w:bookmarkEnd w:id="0"/>
+      <w:r>
+        <w:rPr>
+          <w:rFonts w:eastAsia="Times New Roman"/>
+        </w:rPr>
+        <w:t>tasks.</w:t>
+      </w:r>
     </w:p>
     <w:p>
       <w:pPr>
@@ -486,7 +1696,31 @@
           <w:szCs w:val="24"/>
           <w14:ligatures w14:val="none"/>
         </w:rPr>
-        <w:t xml:space="preserve">Create GITHUB repository for the TaskKeeper </w:t>
+        <w:t xml:space="preserve">Create GITHUB repository for the </w:t>
+      </w:r>
+      <w:proofErr w:type="spellStart"/>
+      <w:r>
+        <w:rPr>
+          <w:rFonts w:ascii="Segoe UI" w:eastAsia="Times New Roman" w:hAnsi="Segoe UI" w:cs="Segoe UI"/>
+          <w:color w:val="1F2328"/>
+          <w:kern w:val="0"/>
+          <w:sz w:val="24"/>
+          <w:szCs w:val="24"/>
+          <w14:ligatures w14:val="none"/>
+        </w:rPr>
+        <w:t>TaskKeeper</w:t>
+      </w:r>
+      <w:proofErr w:type="spellEnd"/>
+      <w:r>
+        <w:rPr>
+          <w:rFonts w:ascii="Segoe UI" w:eastAsia="Times New Roman" w:hAnsi="Segoe UI" w:cs="Segoe UI"/>
+          <w:color w:val="1F2328"/>
+          <w:kern w:val="0"/>
+          <w:sz w:val="24"/>
+          <w:szCs w:val="24"/>
+          <w14:ligatures w14:val="none"/>
+        </w:rPr>
+        <w:t xml:space="preserve"> </w:t>
       </w:r>
       <w:proofErr w:type="gramStart"/>
       <w:r>
@@ -882,89 +2116,349 @@
     </w:p>
     <w:p>
       <w:pPr>
-        <w:numPr>
-          <w:ilvl w:val="0"/>
-          <w:numId w:val="1"/>
-        </w:numPr>
-        <w:shd w:val="clear" w:color="auto" w:fill="FFFFFF"/>
-        <w:spacing w:before="60" w:after="100" w:afterAutospacing="1" w:line="240" w:lineRule="auto"/>
-        <w:rPr>
-          <w:rFonts w:ascii="Segoe UI" w:eastAsia="Times New Roman" w:hAnsi="Segoe UI" w:cs="Segoe UI"/>
-          <w:color w:val="1F2328"/>
-          <w:kern w:val="0"/>
-          <w:sz w:val="24"/>
-          <w:szCs w:val="24"/>
-          <w14:ligatures w14:val="none"/>
-        </w:rPr>
-      </w:pPr>
-      <w:r>
-        <w:rPr>
-          <w:rFonts w:ascii="Segoe UI" w:eastAsia="Times New Roman" w:hAnsi="Segoe UI" w:cs="Segoe UI"/>
-          <w:color w:val="1F2328"/>
-          <w:kern w:val="0"/>
-          <w:sz w:val="24"/>
-          <w:szCs w:val="24"/>
-          <w14:ligatures w14:val="none"/>
-        </w:rPr>
+        <w:pStyle w:val="Heading2"/>
+        <w:rPr>
+          <w:rFonts w:eastAsia="Times New Roman"/>
+        </w:rPr>
+      </w:pPr>
+      <w:bookmarkStart w:id="1" w:name="_Toc153124318"/>
+      <w:r>
+        <w:rPr>
+          <w:rFonts w:eastAsia="Times New Roman"/>
+        </w:rPr>
+        <w:t>[Screen shots]</w:t>
+      </w:r>
+      <w:bookmarkEnd w:id="1"/>
+    </w:p>
+    <w:p>
+      <w:pPr>
+        <w:pStyle w:val="Heading3"/>
+      </w:pPr>
+      <w:bookmarkStart w:id="2" w:name="_Toc153124319"/>
+      <w:r>
+        <w:t>No tasks</w:t>
+      </w:r>
+      <w:bookmarkEnd w:id="2"/>
+    </w:p>
+    <w:p>
+      <w:pPr>
+        <w:pStyle w:val="Heading4"/>
+      </w:pPr>
+      <w:r>
+        <w:t>Backend</w:t>
+      </w:r>
+    </w:p>
+    <w:p>
+      <w:pPr>
+        <w:rPr>
+          <w:color w:val="2F5496" w:themeColor="accent1" w:themeShade="BF"/>
+          <w:sz w:val="32"/>
+          <w:szCs w:val="32"/>
+        </w:rPr>
+      </w:pPr>
+      <w:r>
+        <w:drawing>
+          <wp:inline distT="0" distB="0" distL="0" distR="0" wp14:anchorId="676AAB99" wp14:editId="245D43D7">
+            <wp:extent cx="5943600" cy="1261745"/>
+            <wp:effectExtent l="0" t="0" r="0" b="0"/>
+            <wp:docPr id="1365603754" name="Picture 1"/>
+            <wp:cNvGraphicFramePr>
+              <a:graphicFrameLocks xmlns:a="http://schemas.openxmlformats.org/drawingml/2006/main" noChangeAspect="1"/>
+            </wp:cNvGraphicFramePr>
+            <a:graphic xmlns:a="http://schemas.openxmlformats.org/drawingml/2006/main">
+              <a:graphicData uri="http://schemas.openxmlformats.org/drawingml/2006/picture">
+                <pic:pic xmlns:pic="http://schemas.openxmlformats.org/drawingml/2006/picture">
+                  <pic:nvPicPr>
+                    <pic:cNvPr id="1365603754" name=""/>
+                    <pic:cNvPicPr/>
+                  </pic:nvPicPr>
+                  <pic:blipFill>
+                    <a:blip r:embed="rId6"/>
+                    <a:stretch>
+                      <a:fillRect/>
+                    </a:stretch>
+                  </pic:blipFill>
+                  <pic:spPr>
+                    <a:xfrm>
+                      <a:off x="0" y="0"/>
+                      <a:ext cx="5943600" cy="1261745"/>
+                    </a:xfrm>
+                    <a:prstGeom prst="rect">
+                      <a:avLst/>
+                    </a:prstGeom>
+                  </pic:spPr>
+                </pic:pic>
+              </a:graphicData>
+            </a:graphic>
+          </wp:inline>
+        </w:drawing>
+      </w:r>
+    </w:p>
+    <w:p>
+      <w:pPr>
+        <w:pStyle w:val="Heading4"/>
+      </w:pPr>
+      <w:r>
+        <w:t>F</w:t>
+      </w:r>
+      <w:r>
+        <w:t>rontend</w:t>
+      </w:r>
+    </w:p>
+    <w:p>
+      <w:pPr>
+        <w:rPr>
+          <w:rFonts w:asciiTheme="majorHAnsi" w:eastAsia="Times New Roman" w:hAnsiTheme="majorHAnsi" w:cstheme="majorBidi"/>
+          <w:color w:val="2F5496" w:themeColor="accent1" w:themeShade="BF"/>
+          <w:sz w:val="32"/>
+          <w:szCs w:val="32"/>
+        </w:rPr>
+      </w:pPr>
+      <w:r>
+        <w:rPr>
+          <w:rFonts w:eastAsia="Times New Roman"/>
+        </w:rPr>
+        <w:drawing>
+          <wp:inline distT="0" distB="0" distL="0" distR="0" wp14:anchorId="107C4814" wp14:editId="3AE7873B">
+            <wp:extent cx="5943600" cy="1475105"/>
+            <wp:effectExtent l="0" t="0" r="0" b="0"/>
+            <wp:docPr id="1039952622" name="Picture 1" descr="A screenshot of a computer&#10;&#10;Description automatically generated"/>
+            <wp:cNvGraphicFramePr>
+              <a:graphicFrameLocks xmlns:a="http://schemas.openxmlformats.org/drawingml/2006/main" noChangeAspect="1"/>
+            </wp:cNvGraphicFramePr>
+            <a:graphic xmlns:a="http://schemas.openxmlformats.org/drawingml/2006/main">
+              <a:graphicData uri="http://schemas.openxmlformats.org/drawingml/2006/picture">
+                <pic:pic xmlns:pic="http://schemas.openxmlformats.org/drawingml/2006/picture">
+                  <pic:nvPicPr>
+                    <pic:cNvPr id="1039952622" name="Picture 1" descr="A screenshot of a computer&#10;&#10;Description automatically generated"/>
+                    <pic:cNvPicPr/>
+                  </pic:nvPicPr>
+                  <pic:blipFill>
+                    <a:blip r:embed="rId7"/>
+                    <a:stretch>
+                      <a:fillRect/>
+                    </a:stretch>
+                  </pic:blipFill>
+                  <pic:spPr>
+                    <a:xfrm>
+                      <a:off x="0" y="0"/>
+                      <a:ext cx="5943600" cy="1475105"/>
+                    </a:xfrm>
+                    <a:prstGeom prst="rect">
+                      <a:avLst/>
+                    </a:prstGeom>
+                  </pic:spPr>
+                </pic:pic>
+              </a:graphicData>
+            </a:graphic>
+          </wp:inline>
+        </w:drawing>
+      </w:r>
+    </w:p>
+    <w:p>
+      <w:pPr>
+        <w:rPr>
+          <w:rFonts w:asciiTheme="majorHAnsi" w:eastAsia="Times New Roman" w:hAnsiTheme="majorHAnsi" w:cstheme="majorBidi"/>
+          <w:color w:val="1F3763" w:themeColor="accent1" w:themeShade="7F"/>
+          <w:sz w:val="24"/>
+          <w:szCs w:val="24"/>
+        </w:rPr>
+      </w:pPr>
+      <w:r>
+        <w:rPr>
+          <w:rFonts w:eastAsia="Times New Roman"/>
+        </w:rPr>
+        <w:br w:type="page"/>
+      </w:r>
+    </w:p>
+    <w:p>
+      <w:pPr>
+        <w:pStyle w:val="Heading3"/>
+        <w:rPr>
+          <w:rFonts w:eastAsia="Times New Roman"/>
+        </w:rPr>
+      </w:pPr>
+      <w:bookmarkStart w:id="3" w:name="_Toc153124320"/>
+      <w:r>
+        <w:rPr>
+          <w:rFonts w:eastAsia="Times New Roman"/>
+        </w:rPr>
+        <w:lastRenderedPageBreak/>
+        <w:t>With tasks</w:t>
+      </w:r>
+      <w:bookmarkEnd w:id="3"/>
+    </w:p>
+    <w:p>
+      <w:pPr>
+        <w:pStyle w:val="Heading4"/>
+      </w:pPr>
+      <w:r>
+        <w:t>Backend</w:t>
+      </w:r>
+    </w:p>
+    <w:p>
+      <w:pPr>
+        <w:rPr>
+          <w:rFonts w:eastAsia="Times New Roman"/>
+        </w:rPr>
+      </w:pPr>
+      <w:r>
+        <w:rPr>
+          <w:rFonts w:eastAsia="Times New Roman"/>
+        </w:rPr>
+        <w:drawing>
+          <wp:inline distT="0" distB="0" distL="0" distR="0" wp14:anchorId="5E12018C" wp14:editId="3504BBB1">
+            <wp:extent cx="5943600" cy="807085"/>
+            <wp:effectExtent l="0" t="0" r="0" b="0"/>
+            <wp:docPr id="2120030704" name="Picture 1" descr="A blue and white rectangular object with text&#10;&#10;Description automatically generated"/>
+            <wp:cNvGraphicFramePr>
+              <a:graphicFrameLocks xmlns:a="http://schemas.openxmlformats.org/drawingml/2006/main" noChangeAspect="1"/>
+            </wp:cNvGraphicFramePr>
+            <a:graphic xmlns:a="http://schemas.openxmlformats.org/drawingml/2006/main">
+              <a:graphicData uri="http://schemas.openxmlformats.org/drawingml/2006/picture">
+                <pic:pic xmlns:pic="http://schemas.openxmlformats.org/drawingml/2006/picture">
+                  <pic:nvPicPr>
+                    <pic:cNvPr id="2120030704" name="Picture 1" descr="A blue and white rectangular object with text&#10;&#10;Description automatically generated"/>
+                    <pic:cNvPicPr/>
+                  </pic:nvPicPr>
+                  <pic:blipFill>
+                    <a:blip r:embed="rId8"/>
+                    <a:stretch>
+                      <a:fillRect/>
+                    </a:stretch>
+                  </pic:blipFill>
+                  <pic:spPr>
+                    <a:xfrm>
+                      <a:off x="0" y="0"/>
+                      <a:ext cx="5943600" cy="807085"/>
+                    </a:xfrm>
+                    <a:prstGeom prst="rect">
+                      <a:avLst/>
+                    </a:prstGeom>
+                  </pic:spPr>
+                </pic:pic>
+              </a:graphicData>
+            </a:graphic>
+          </wp:inline>
+        </w:drawing>
+      </w:r>
+    </w:p>
+    <w:p>
+      <w:pPr>
+        <w:pStyle w:val="Heading4"/>
+        <w:rPr>
+          <w:rFonts w:eastAsia="Times New Roman"/>
+        </w:rPr>
+      </w:pPr>
+      <w:r>
+        <w:rPr>
+          <w:rFonts w:eastAsia="Times New Roman"/>
+        </w:rPr>
+        <w:t>Frontend</w:t>
+      </w:r>
+    </w:p>
+    <w:p>
+      <w:pPr>
+        <w:pStyle w:val="Heading4"/>
+        <w:rPr>
+          <w:rFonts w:eastAsia="Times New Roman"/>
+          <w:sz w:val="32"/>
+          <w:szCs w:val="32"/>
+        </w:rPr>
+      </w:pPr>
+      <w:r>
+        <w:rPr>
+          <w:rFonts w:eastAsia="Times New Roman"/>
+        </w:rPr>
+        <w:drawing>
+          <wp:inline distT="0" distB="0" distL="0" distR="0" wp14:anchorId="671876D3" wp14:editId="244BD4C8">
+            <wp:extent cx="5943600" cy="2114550"/>
+            <wp:effectExtent l="0" t="0" r="0" b="0"/>
+            <wp:docPr id="1020381799" name="Picture 1" descr="A screenshot of a computer&#10;&#10;Description automatically generated"/>
+            <wp:cNvGraphicFramePr>
+              <a:graphicFrameLocks xmlns:a="http://schemas.openxmlformats.org/drawingml/2006/main" noChangeAspect="1"/>
+            </wp:cNvGraphicFramePr>
+            <a:graphic xmlns:a="http://schemas.openxmlformats.org/drawingml/2006/main">
+              <a:graphicData uri="http://schemas.openxmlformats.org/drawingml/2006/picture">
+                <pic:pic xmlns:pic="http://schemas.openxmlformats.org/drawingml/2006/picture">
+                  <pic:nvPicPr>
+                    <pic:cNvPr id="1020381799" name="Picture 1" descr="A screenshot of a computer&#10;&#10;Description automatically generated"/>
+                    <pic:cNvPicPr/>
+                  </pic:nvPicPr>
+                  <pic:blipFill>
+                    <a:blip r:embed="rId9"/>
+                    <a:stretch>
+                      <a:fillRect/>
+                    </a:stretch>
+                  </pic:blipFill>
+                  <pic:spPr>
+                    <a:xfrm>
+                      <a:off x="0" y="0"/>
+                      <a:ext cx="5943600" cy="2114550"/>
+                    </a:xfrm>
+                    <a:prstGeom prst="rect">
+                      <a:avLst/>
+                    </a:prstGeom>
+                  </pic:spPr>
+                </pic:pic>
+              </a:graphicData>
+            </a:graphic>
+          </wp:inline>
+        </w:drawing>
+      </w:r>
+      <w:r>
+        <w:rPr>
+          <w:rFonts w:eastAsia="Times New Roman"/>
+        </w:rPr>
+        <w:br w:type="page"/>
+      </w:r>
+    </w:p>
+    <w:p>
+      <w:pPr>
+        <w:pStyle w:val="Heading1"/>
+        <w:rPr>
+          <w:rFonts w:eastAsia="Times New Roman"/>
+        </w:rPr>
+      </w:pPr>
+      <w:bookmarkStart w:id="4" w:name="_Toc153124321"/>
+      <w:r>
+        <w:rPr>
+          <w:rFonts w:eastAsia="Times New Roman"/>
+        </w:rPr>
+        <w:lastRenderedPageBreak/>
         <w:t>[</w:t>
       </w:r>
       <w:r>
         <w:rPr>
-          <w:rFonts w:ascii="Segoe UI" w:eastAsia="Times New Roman" w:hAnsi="Segoe UI" w:cs="Segoe UI"/>
-          <w:color w:val="1F2328"/>
-          <w:kern w:val="0"/>
-          <w:sz w:val="24"/>
-          <w:szCs w:val="24"/>
-          <w14:ligatures w14:val="none"/>
+          <w:rFonts w:eastAsia="Times New Roman"/>
         </w:rPr>
         <w:t>Project goal feature</w:t>
       </w:r>
       <w:r>
         <w:rPr>
-          <w:rFonts w:ascii="Segoe UI" w:eastAsia="Times New Roman" w:hAnsi="Segoe UI" w:cs="Segoe UI"/>
-          <w:color w:val="1F2328"/>
-          <w:kern w:val="0"/>
-          <w:sz w:val="24"/>
-          <w:szCs w:val="24"/>
-          <w14:ligatures w14:val="none"/>
+          <w:rFonts w:eastAsia="Times New Roman"/>
         </w:rPr>
         <w:t>]</w:t>
       </w:r>
       <w:r>
         <w:rPr>
-          <w:rFonts w:ascii="Segoe UI" w:eastAsia="Times New Roman" w:hAnsi="Segoe UI" w:cs="Segoe UI"/>
-          <w:color w:val="1F2328"/>
-          <w:kern w:val="0"/>
-          <w:sz w:val="24"/>
-          <w:szCs w:val="24"/>
-          <w14:ligatures w14:val="none"/>
+          <w:rFonts w:eastAsia="Times New Roman"/>
         </w:rPr>
         <w:t xml:space="preserve"> </w:t>
       </w:r>
       <w:r>
         <w:rPr>
-          <w:rFonts w:ascii="Segoe UI" w:eastAsia="Times New Roman" w:hAnsi="Segoe UI" w:cs="Segoe UI"/>
-          <w:color w:val="1F2328"/>
-          <w:kern w:val="0"/>
-          <w:sz w:val="24"/>
-          <w:szCs w:val="24"/>
-          <w14:ligatures w14:val="none"/>
+          <w:rFonts w:eastAsia="Times New Roman"/>
         </w:rPr>
         <w:t xml:space="preserve">Adding a new </w:t>
       </w:r>
-      <w:proofErr w:type="gramStart"/>
-      <w:r>
-        <w:rPr>
-          <w:rFonts w:ascii="Segoe UI" w:eastAsia="Times New Roman" w:hAnsi="Segoe UI" w:cs="Segoe UI"/>
-          <w:color w:val="1F2328"/>
-          <w:kern w:val="0"/>
-          <w:sz w:val="24"/>
-          <w:szCs w:val="24"/>
-          <w14:ligatures w14:val="none"/>
-        </w:rPr>
-        <w:t>task</w:t>
-      </w:r>
-      <w:proofErr w:type="gramEnd"/>
+      <w:bookmarkEnd w:id="4"/>
+      <w:r>
+        <w:rPr>
+          <w:rFonts w:eastAsia="Times New Roman"/>
+        </w:rPr>
+        <w:t>task.</w:t>
+      </w:r>
     </w:p>
     <w:p>
       <w:pPr>
@@ -992,21 +2486,41 @@
           <w:szCs w:val="24"/>
           <w14:ligatures w14:val="none"/>
         </w:rPr>
-        <w:t xml:space="preserve">Design and implement ng-modules for handling adding new task in client side </w:t>
-      </w:r>
-      <w:proofErr w:type="gramStart"/>
-      <w:r>
-        <w:rPr>
-          <w:rFonts w:ascii="Segoe UI" w:eastAsia="Times New Roman" w:hAnsi="Segoe UI" w:cs="Segoe UI"/>
-          <w:color w:val="1F2328"/>
-          <w:kern w:val="0"/>
-          <w:sz w:val="24"/>
-          <w:szCs w:val="24"/>
-          <w14:ligatures w14:val="none"/>
-        </w:rPr>
-        <w:t>application</w:t>
-      </w:r>
-      <w:proofErr w:type="gramEnd"/>
+        <w:t xml:space="preserve">Design and implement ng-modules for handling adding new task in </w:t>
+      </w:r>
+      <w:r>
+        <w:rPr>
+          <w:rFonts w:ascii="Segoe UI" w:eastAsia="Times New Roman" w:hAnsi="Segoe UI" w:cs="Segoe UI"/>
+          <w:color w:val="1F2328"/>
+          <w:kern w:val="0"/>
+          <w:sz w:val="24"/>
+          <w:szCs w:val="24"/>
+          <w14:ligatures w14:val="none"/>
+        </w:rPr>
+        <w:t>client-side</w:t>
+      </w:r>
+      <w:r>
+        <w:rPr>
+          <w:rFonts w:ascii="Segoe UI" w:eastAsia="Times New Roman" w:hAnsi="Segoe UI" w:cs="Segoe UI"/>
+          <w:color w:val="1F2328"/>
+          <w:kern w:val="0"/>
+          <w:sz w:val="24"/>
+          <w:szCs w:val="24"/>
+          <w14:ligatures w14:val="none"/>
+        </w:rPr>
+        <w:t xml:space="preserve"> </w:t>
+      </w:r>
+      <w:r>
+        <w:rPr>
+          <w:rFonts w:ascii="Segoe UI" w:eastAsia="Times New Roman" w:hAnsi="Segoe UI" w:cs="Segoe UI"/>
+          <w:color w:val="1F2328"/>
+          <w:kern w:val="0"/>
+          <w:sz w:val="24"/>
+          <w:szCs w:val="24"/>
+          <w14:ligatures w14:val="none"/>
+        </w:rPr>
+        <w:t>application.</w:t>
+      </w:r>
     </w:p>
     <w:p>
       <w:pPr>
@@ -1034,7 +2548,7 @@
           <w:szCs w:val="24"/>
           <w14:ligatures w14:val="none"/>
         </w:rPr>
-        <w:t xml:space="preserve">Design and implement C#.NET classes to adding new task in server side </w:t>
+        <w:t xml:space="preserve">Design and implement C#.NET classes to adding new </w:t>
       </w:r>
       <w:proofErr w:type="gramStart"/>
       <w:r>
@@ -1046,9 +2560,53 @@
           <w:szCs w:val="24"/>
           <w14:ligatures w14:val="none"/>
         </w:rPr>
-        <w:t>application</w:t>
+        <w:t>task</w:t>
       </w:r>
       <w:proofErr w:type="gramEnd"/>
+      <w:r>
+        <w:rPr>
+          <w:rFonts w:ascii="Segoe UI" w:eastAsia="Times New Roman" w:hAnsi="Segoe UI" w:cs="Segoe UI"/>
+          <w:color w:val="1F2328"/>
+          <w:kern w:val="0"/>
+          <w:sz w:val="24"/>
+          <w:szCs w:val="24"/>
+          <w14:ligatures w14:val="none"/>
+        </w:rPr>
+        <w:t xml:space="preserve"> in </w:t>
+      </w:r>
+      <w:r>
+        <w:rPr>
+          <w:rFonts w:ascii="Segoe UI" w:eastAsia="Times New Roman" w:hAnsi="Segoe UI" w:cs="Segoe UI"/>
+          <w:color w:val="1F2328"/>
+          <w:kern w:val="0"/>
+          <w:sz w:val="24"/>
+          <w:szCs w:val="24"/>
+          <w14:ligatures w14:val="none"/>
+        </w:rPr>
+        <w:t>server-side</w:t>
+      </w:r>
+      <w:r>
+        <w:rPr>
+          <w:rFonts w:ascii="Segoe UI" w:eastAsia="Times New Roman" w:hAnsi="Segoe UI" w:cs="Segoe UI"/>
+          <w:color w:val="1F2328"/>
+          <w:kern w:val="0"/>
+          <w:sz w:val="24"/>
+          <w:szCs w:val="24"/>
+          <w14:ligatures w14:val="none"/>
+        </w:rPr>
+        <w:t xml:space="preserve"> </w:t>
+      </w:r>
+      <w:r>
+        <w:rPr>
+          <w:rFonts w:ascii="Segoe UI" w:eastAsia="Times New Roman" w:hAnsi="Segoe UI" w:cs="Segoe UI"/>
+          <w:color w:val="1F2328"/>
+          <w:kern w:val="0"/>
+          <w:sz w:val="24"/>
+          <w:szCs w:val="24"/>
+          <w14:ligatures w14:val="none"/>
+        </w:rPr>
+        <w:t>application.</w:t>
+      </w:r>
     </w:p>
     <w:p>
       <w:pPr>
@@ -1129,72 +2687,445 @@
         </w:rPr>
         <w:t xml:space="preserve">Iterative GITHUB repository commits and </w:t>
       </w:r>
-      <w:proofErr w:type="gramStart"/>
-      <w:r>
-        <w:rPr>
-          <w:rFonts w:ascii="Segoe UI" w:eastAsia="Times New Roman" w:hAnsi="Segoe UI" w:cs="Segoe UI"/>
-          <w:color w:val="1F2328"/>
-          <w:kern w:val="0"/>
-          <w:sz w:val="24"/>
-          <w:szCs w:val="24"/>
-          <w14:ligatures w14:val="none"/>
-        </w:rPr>
-        <w:t>merges</w:t>
-      </w:r>
-      <w:proofErr w:type="gramEnd"/>
-    </w:p>
-    <w:p>
-      <w:pPr>
-        <w:numPr>
-          <w:ilvl w:val="0"/>
-          <w:numId w:val="1"/>
-        </w:numPr>
-        <w:shd w:val="clear" w:color="auto" w:fill="FFFFFF"/>
-        <w:spacing w:before="60" w:after="100" w:afterAutospacing="1" w:line="240" w:lineRule="auto"/>
-        <w:rPr>
-          <w:rFonts w:ascii="Segoe UI" w:eastAsia="Times New Roman" w:hAnsi="Segoe UI" w:cs="Segoe UI"/>
-          <w:color w:val="1F2328"/>
-          <w:kern w:val="0"/>
-          <w:sz w:val="24"/>
-          <w:szCs w:val="24"/>
-          <w14:ligatures w14:val="none"/>
-        </w:rPr>
-      </w:pPr>
-      <w:r>
-        <w:rPr>
-          <w:rFonts w:ascii="Segoe UI" w:eastAsia="Times New Roman" w:hAnsi="Segoe UI" w:cs="Segoe UI"/>
-          <w:color w:val="1F2328"/>
-          <w:kern w:val="0"/>
-          <w:sz w:val="24"/>
-          <w:szCs w:val="24"/>
-          <w14:ligatures w14:val="none"/>
-        </w:rPr>
+      <w:r>
+        <w:rPr>
+          <w:rFonts w:ascii="Segoe UI" w:eastAsia="Times New Roman" w:hAnsi="Segoe UI" w:cs="Segoe UI"/>
+          <w:color w:val="1F2328"/>
+          <w:kern w:val="0"/>
+          <w:sz w:val="24"/>
+          <w:szCs w:val="24"/>
+          <w14:ligatures w14:val="none"/>
+        </w:rPr>
+        <w:t>merges.</w:t>
+      </w:r>
+    </w:p>
+    <w:p>
+      <w:pPr>
+        <w:pStyle w:val="Heading2"/>
+        <w:rPr>
+          <w:rFonts w:eastAsia="Times New Roman"/>
+        </w:rPr>
+      </w:pPr>
+      <w:bookmarkStart w:id="5" w:name="_Toc153124322"/>
+      <w:r>
+        <w:rPr>
+          <w:rFonts w:eastAsia="Times New Roman"/>
+        </w:rPr>
+        <w:t>[Screen shots]</w:t>
+      </w:r>
+      <w:bookmarkEnd w:id="5"/>
+    </w:p>
+    <w:p>
+      <w:pPr>
+        <w:pStyle w:val="Heading3"/>
+        <w:rPr>
+          <w:rFonts w:eastAsia="Times New Roman"/>
+        </w:rPr>
+      </w:pPr>
+      <w:bookmarkStart w:id="6" w:name="_Toc153124323"/>
+      <w:r>
+        <w:rPr>
+          <w:rFonts w:eastAsia="Times New Roman"/>
+        </w:rPr>
+        <w:t>Before adding a task</w:t>
+      </w:r>
+      <w:bookmarkEnd w:id="6"/>
+    </w:p>
+    <w:p>
+      <w:pPr>
+        <w:pStyle w:val="Heading4"/>
+        <w:rPr>
+          <w:rFonts w:eastAsia="Times New Roman"/>
+        </w:rPr>
+      </w:pPr>
+      <w:r>
+        <w:rPr>
+          <w:rFonts w:eastAsia="Times New Roman"/>
+        </w:rPr>
+        <w:t>Backend</w:t>
+      </w:r>
+    </w:p>
+    <w:p>
+      <w:pPr>
+        <w:pStyle w:val="Heading4"/>
+        <w:rPr>
+          <w:rFonts w:eastAsia="Times New Roman"/>
+        </w:rPr>
+      </w:pPr>
+      <w:r>
+        <w:rPr>
+          <w:rFonts w:eastAsia="Times New Roman"/>
+        </w:rPr>
+        <w:drawing>
+          <wp:inline distT="0" distB="0" distL="0" distR="0" wp14:anchorId="77E15DAD" wp14:editId="34589DA7">
+            <wp:extent cx="5943600" cy="807085"/>
+            <wp:effectExtent l="0" t="0" r="0" b="0"/>
+            <wp:docPr id="352675033" name="Picture 352675033" descr="A blue and white rectangular object with text&#10;&#10;Description automatically generated"/>
+            <wp:cNvGraphicFramePr>
+              <a:graphicFrameLocks xmlns:a="http://schemas.openxmlformats.org/drawingml/2006/main" noChangeAspect="1"/>
+            </wp:cNvGraphicFramePr>
+            <a:graphic xmlns:a="http://schemas.openxmlformats.org/drawingml/2006/main">
+              <a:graphicData uri="http://schemas.openxmlformats.org/drawingml/2006/picture">
+                <pic:pic xmlns:pic="http://schemas.openxmlformats.org/drawingml/2006/picture">
+                  <pic:nvPicPr>
+                    <pic:cNvPr id="2120030704" name="Picture 1" descr="A blue and white rectangular object with text&#10;&#10;Description automatically generated"/>
+                    <pic:cNvPicPr/>
+                  </pic:nvPicPr>
+                  <pic:blipFill>
+                    <a:blip r:embed="rId8"/>
+                    <a:stretch>
+                      <a:fillRect/>
+                    </a:stretch>
+                  </pic:blipFill>
+                  <pic:spPr>
+                    <a:xfrm>
+                      <a:off x="0" y="0"/>
+                      <a:ext cx="5943600" cy="807085"/>
+                    </a:xfrm>
+                    <a:prstGeom prst="rect">
+                      <a:avLst/>
+                    </a:prstGeom>
+                  </pic:spPr>
+                </pic:pic>
+              </a:graphicData>
+            </a:graphic>
+          </wp:inline>
+        </w:drawing>
+      </w:r>
+    </w:p>
+    <w:p>
+      <w:pPr>
+        <w:pStyle w:val="Heading4"/>
+        <w:rPr>
+          <w:rFonts w:eastAsia="Times New Roman"/>
+        </w:rPr>
+      </w:pPr>
+      <w:r>
+        <w:rPr>
+          <w:rFonts w:eastAsia="Times New Roman"/>
+        </w:rPr>
+        <w:t>Frontend</w:t>
+      </w:r>
+    </w:p>
+    <w:p>
+      <w:pPr>
+        <w:pStyle w:val="Heading4"/>
+        <w:rPr>
+          <w:rFonts w:eastAsia="Times New Roman"/>
+        </w:rPr>
+      </w:pPr>
+      <w:r>
+        <w:rPr>
+          <w:rFonts w:eastAsia="Times New Roman"/>
+        </w:rPr>
+        <w:drawing>
+          <wp:inline distT="0" distB="0" distL="0" distR="0" wp14:anchorId="0F011939" wp14:editId="3B184EA8">
+            <wp:extent cx="5943600" cy="2114550"/>
+            <wp:effectExtent l="0" t="0" r="0" b="0"/>
+            <wp:docPr id="2091858390" name="Picture 2091858390" descr="A screenshot of a computer&#10;&#10;Description automatically generated"/>
+            <wp:cNvGraphicFramePr>
+              <a:graphicFrameLocks xmlns:a="http://schemas.openxmlformats.org/drawingml/2006/main" noChangeAspect="1"/>
+            </wp:cNvGraphicFramePr>
+            <a:graphic xmlns:a="http://schemas.openxmlformats.org/drawingml/2006/main">
+              <a:graphicData uri="http://schemas.openxmlformats.org/drawingml/2006/picture">
+                <pic:pic xmlns:pic="http://schemas.openxmlformats.org/drawingml/2006/picture">
+                  <pic:nvPicPr>
+                    <pic:cNvPr id="1020381799" name="Picture 1" descr="A screenshot of a computer&#10;&#10;Description automatically generated"/>
+                    <pic:cNvPicPr/>
+                  </pic:nvPicPr>
+                  <pic:blipFill>
+                    <a:blip r:embed="rId9"/>
+                    <a:stretch>
+                      <a:fillRect/>
+                    </a:stretch>
+                  </pic:blipFill>
+                  <pic:spPr>
+                    <a:xfrm>
+                      <a:off x="0" y="0"/>
+                      <a:ext cx="5943600" cy="2114550"/>
+                    </a:xfrm>
+                    <a:prstGeom prst="rect">
+                      <a:avLst/>
+                    </a:prstGeom>
+                  </pic:spPr>
+                </pic:pic>
+              </a:graphicData>
+            </a:graphic>
+          </wp:inline>
+        </w:drawing>
+      </w:r>
+    </w:p>
+    <w:p>
+      <w:pPr>
+        <w:pStyle w:val="Heading4"/>
+        <w:rPr>
+          <w:rFonts w:eastAsia="Times New Roman"/>
+        </w:rPr>
+      </w:pPr>
+    </w:p>
+    <w:p>
+      <w:pPr>
+        <w:pStyle w:val="Heading4"/>
+        <w:rPr>
+          <w:rFonts w:eastAsia="Times New Roman"/>
+        </w:rPr>
+      </w:pPr>
+      <w:r>
+        <w:rPr>
+          <w:rFonts w:eastAsia="Times New Roman"/>
+        </w:rPr>
+        <w:t>Adding a task</w:t>
+      </w:r>
+    </w:p>
+    <w:p>
+      <w:pPr>
+        <w:pStyle w:val="Heading4"/>
+      </w:pPr>
+      <w:r>
+        <w:t>Frontend</w:t>
+      </w:r>
+    </w:p>
+    <w:p>
+      <w:pPr>
+        <w:pStyle w:val="Heading4"/>
+        <w:rPr>
+          <w:rFonts w:eastAsia="Times New Roman"/>
+        </w:rPr>
+      </w:pPr>
+      <w:r>
+        <w:rPr>
+          <w:rFonts w:eastAsia="Times New Roman"/>
+        </w:rPr>
+        <w:drawing>
+          <wp:inline distT="0" distB="0" distL="0" distR="0" wp14:anchorId="160CB27C" wp14:editId="4EFF3ECA">
+            <wp:extent cx="5943600" cy="1651000"/>
+            <wp:effectExtent l="0" t="0" r="0" b="6350"/>
+            <wp:docPr id="744896282" name="Picture 1"/>
+            <wp:cNvGraphicFramePr>
+              <a:graphicFrameLocks xmlns:a="http://schemas.openxmlformats.org/drawingml/2006/main" noChangeAspect="1"/>
+            </wp:cNvGraphicFramePr>
+            <a:graphic xmlns:a="http://schemas.openxmlformats.org/drawingml/2006/main">
+              <a:graphicData uri="http://schemas.openxmlformats.org/drawingml/2006/picture">
+                <pic:pic xmlns:pic="http://schemas.openxmlformats.org/drawingml/2006/picture">
+                  <pic:nvPicPr>
+                    <pic:cNvPr id="744896282" name=""/>
+                    <pic:cNvPicPr/>
+                  </pic:nvPicPr>
+                  <pic:blipFill>
+                    <a:blip r:embed="rId10"/>
+                    <a:stretch>
+                      <a:fillRect/>
+                    </a:stretch>
+                  </pic:blipFill>
+                  <pic:spPr>
+                    <a:xfrm>
+                      <a:off x="0" y="0"/>
+                      <a:ext cx="5943600" cy="1651000"/>
+                    </a:xfrm>
+                    <a:prstGeom prst="rect">
+                      <a:avLst/>
+                    </a:prstGeom>
+                  </pic:spPr>
+                </pic:pic>
+              </a:graphicData>
+            </a:graphic>
+          </wp:inline>
+        </w:drawing>
+      </w:r>
+    </w:p>
+    <w:p>
+      <w:pPr>
+        <w:rPr>
+          <w:rFonts w:asciiTheme="majorHAnsi" w:eastAsia="Times New Roman" w:hAnsiTheme="majorHAnsi" w:cstheme="majorBidi"/>
+          <w:color w:val="1F3763" w:themeColor="accent1" w:themeShade="7F"/>
+          <w:sz w:val="24"/>
+          <w:szCs w:val="24"/>
+        </w:rPr>
+      </w:pPr>
+      <w:r>
+        <w:rPr>
+          <w:rFonts w:eastAsia="Times New Roman"/>
+        </w:rPr>
+        <w:br w:type="page"/>
+      </w:r>
+    </w:p>
+    <w:p>
+      <w:pPr>
+        <w:pStyle w:val="Heading3"/>
+        <w:rPr>
+          <w:rFonts w:eastAsia="Times New Roman"/>
+        </w:rPr>
+      </w:pPr>
+      <w:bookmarkStart w:id="7" w:name="_Toc153124324"/>
+      <w:r>
+        <w:rPr>
+          <w:rFonts w:eastAsia="Times New Roman"/>
+        </w:rPr>
+        <w:lastRenderedPageBreak/>
+        <w:t>After adding a task</w:t>
+      </w:r>
+      <w:bookmarkEnd w:id="7"/>
+    </w:p>
+    <w:p>
+      <w:pPr>
+        <w:pStyle w:val="Heading4"/>
+        <w:rPr>
+          <w:rFonts w:eastAsia="Times New Roman"/>
+        </w:rPr>
+      </w:pPr>
+      <w:r>
+        <w:rPr>
+          <w:rFonts w:eastAsia="Times New Roman"/>
+        </w:rPr>
+        <w:t>Backend</w:t>
+      </w:r>
+    </w:p>
+    <w:p>
+      <w:pPr>
+        <w:pStyle w:val="Heading4"/>
+        <w:rPr>
+          <w:rFonts w:eastAsia="Times New Roman"/>
+        </w:rPr>
+      </w:pPr>
+      <w:r>
+        <w:rPr>
+          <w:rFonts w:eastAsia="Times New Roman"/>
+        </w:rPr>
+        <w:drawing>
+          <wp:inline distT="0" distB="0" distL="0" distR="0" wp14:anchorId="4E90FD28" wp14:editId="2D505E12">
+            <wp:extent cx="5943600" cy="993775"/>
+            <wp:effectExtent l="0" t="0" r="0" b="0"/>
+            <wp:docPr id="871117027" name="Picture 1" descr="A blue and white striped background&#10;&#10;Description automatically generated"/>
+            <wp:cNvGraphicFramePr>
+              <a:graphicFrameLocks xmlns:a="http://schemas.openxmlformats.org/drawingml/2006/main" noChangeAspect="1"/>
+            </wp:cNvGraphicFramePr>
+            <a:graphic xmlns:a="http://schemas.openxmlformats.org/drawingml/2006/main">
+              <a:graphicData uri="http://schemas.openxmlformats.org/drawingml/2006/picture">
+                <pic:pic xmlns:pic="http://schemas.openxmlformats.org/drawingml/2006/picture">
+                  <pic:nvPicPr>
+                    <pic:cNvPr id="871117027" name="Picture 1" descr="A blue and white striped background&#10;&#10;Description automatically generated"/>
+                    <pic:cNvPicPr/>
+                  </pic:nvPicPr>
+                  <pic:blipFill>
+                    <a:blip r:embed="rId11"/>
+                    <a:stretch>
+                      <a:fillRect/>
+                    </a:stretch>
+                  </pic:blipFill>
+                  <pic:spPr>
+                    <a:xfrm>
+                      <a:off x="0" y="0"/>
+                      <a:ext cx="5943600" cy="993775"/>
+                    </a:xfrm>
+                    <a:prstGeom prst="rect">
+                      <a:avLst/>
+                    </a:prstGeom>
+                  </pic:spPr>
+                </pic:pic>
+              </a:graphicData>
+            </a:graphic>
+          </wp:inline>
+        </w:drawing>
+      </w:r>
+    </w:p>
+    <w:p>
+      <w:pPr>
+        <w:pStyle w:val="Heading4"/>
+        <w:rPr>
+          <w:rFonts w:eastAsia="Times New Roman"/>
+        </w:rPr>
+      </w:pPr>
+      <w:r>
+        <w:rPr>
+          <w:rFonts w:eastAsia="Times New Roman"/>
+        </w:rPr>
+        <w:t>Frontend</w:t>
+      </w:r>
+    </w:p>
+    <w:p>
+      <w:pPr>
+        <w:pStyle w:val="Heading4"/>
+        <w:rPr>
+          <w:rFonts w:eastAsia="Times New Roman"/>
+          <w:sz w:val="32"/>
+          <w:szCs w:val="32"/>
+        </w:rPr>
+      </w:pPr>
+      <w:r>
+        <w:rPr>
+          <w:rFonts w:eastAsia="Times New Roman"/>
+        </w:rPr>
+        <w:drawing>
+          <wp:inline distT="0" distB="0" distL="0" distR="0" wp14:anchorId="5F50C2C4" wp14:editId="602A18A4">
+            <wp:extent cx="5943600" cy="2938780"/>
+            <wp:effectExtent l="0" t="0" r="0" b="0"/>
+            <wp:docPr id="1434426795" name="Picture 1" descr="A screenshot of a computer&#10;&#10;Description automatically generated"/>
+            <wp:cNvGraphicFramePr>
+              <a:graphicFrameLocks xmlns:a="http://schemas.openxmlformats.org/drawingml/2006/main" noChangeAspect="1"/>
+            </wp:cNvGraphicFramePr>
+            <a:graphic xmlns:a="http://schemas.openxmlformats.org/drawingml/2006/main">
+              <a:graphicData uri="http://schemas.openxmlformats.org/drawingml/2006/picture">
+                <pic:pic xmlns:pic="http://schemas.openxmlformats.org/drawingml/2006/picture">
+                  <pic:nvPicPr>
+                    <pic:cNvPr id="1434426795" name="Picture 1" descr="A screenshot of a computer&#10;&#10;Description automatically generated"/>
+                    <pic:cNvPicPr/>
+                  </pic:nvPicPr>
+                  <pic:blipFill>
+                    <a:blip r:embed="rId12"/>
+                    <a:stretch>
+                      <a:fillRect/>
+                    </a:stretch>
+                  </pic:blipFill>
+                  <pic:spPr>
+                    <a:xfrm>
+                      <a:off x="0" y="0"/>
+                      <a:ext cx="5943600" cy="2938780"/>
+                    </a:xfrm>
+                    <a:prstGeom prst="rect">
+                      <a:avLst/>
+                    </a:prstGeom>
+                  </pic:spPr>
+                </pic:pic>
+              </a:graphicData>
+            </a:graphic>
+          </wp:inline>
+        </w:drawing>
+      </w:r>
+      <w:r>
+        <w:rPr>
+          <w:rFonts w:eastAsia="Times New Roman"/>
+        </w:rPr>
+        <w:br w:type="page"/>
+      </w:r>
+    </w:p>
+    <w:p>
+      <w:pPr>
+        <w:pStyle w:val="Heading1"/>
+        <w:rPr>
+          <w:rFonts w:eastAsia="Times New Roman"/>
+        </w:rPr>
+      </w:pPr>
+      <w:bookmarkStart w:id="8" w:name="_Toc153124325"/>
+      <w:r>
+        <w:rPr>
+          <w:rFonts w:eastAsia="Times New Roman"/>
+        </w:rPr>
+        <w:lastRenderedPageBreak/>
         <w:t xml:space="preserve">[Stretch goal feature] </w:t>
       </w:r>
       <w:r>
         <w:rPr>
-          <w:rFonts w:ascii="Segoe UI" w:eastAsia="Times New Roman" w:hAnsi="Segoe UI" w:cs="Segoe UI"/>
-          <w:color w:val="1F2328"/>
-          <w:kern w:val="0"/>
-          <w:sz w:val="24"/>
-          <w:szCs w:val="24"/>
-          <w14:ligatures w14:val="none"/>
+          <w:rFonts w:eastAsia="Times New Roman"/>
         </w:rPr>
         <w:t xml:space="preserve">Updating a </w:t>
       </w:r>
-      <w:proofErr w:type="gramStart"/>
-      <w:r>
-        <w:rPr>
-          <w:rFonts w:ascii="Segoe UI" w:eastAsia="Times New Roman" w:hAnsi="Segoe UI" w:cs="Segoe UI"/>
-          <w:color w:val="1F2328"/>
-          <w:kern w:val="0"/>
-          <w:sz w:val="24"/>
-          <w:szCs w:val="24"/>
-          <w14:ligatures w14:val="none"/>
-        </w:rPr>
-        <w:t>task</w:t>
-      </w:r>
-      <w:proofErr w:type="gramEnd"/>
+      <w:bookmarkEnd w:id="8"/>
+      <w:r>
+        <w:rPr>
+          <w:rFonts w:eastAsia="Times New Roman"/>
+        </w:rPr>
+        <w:t>task.</w:t>
+      </w:r>
     </w:p>
     <w:p>
       <w:pPr>
@@ -1244,21 +3175,41 @@
           <w:szCs w:val="24"/>
           <w14:ligatures w14:val="none"/>
         </w:rPr>
-        <w:t xml:space="preserve"> in client side </w:t>
-      </w:r>
-      <w:proofErr w:type="gramStart"/>
-      <w:r>
-        <w:rPr>
-          <w:rFonts w:ascii="Segoe UI" w:eastAsia="Times New Roman" w:hAnsi="Segoe UI" w:cs="Segoe UI"/>
-          <w:color w:val="1F2328"/>
-          <w:kern w:val="0"/>
-          <w:sz w:val="24"/>
-          <w:szCs w:val="24"/>
-          <w14:ligatures w14:val="none"/>
-        </w:rPr>
-        <w:t>application</w:t>
-      </w:r>
-      <w:proofErr w:type="gramEnd"/>
+        <w:t xml:space="preserve"> in </w:t>
+      </w:r>
+      <w:r>
+        <w:rPr>
+          <w:rFonts w:ascii="Segoe UI" w:eastAsia="Times New Roman" w:hAnsi="Segoe UI" w:cs="Segoe UI"/>
+          <w:color w:val="1F2328"/>
+          <w:kern w:val="0"/>
+          <w:sz w:val="24"/>
+          <w:szCs w:val="24"/>
+          <w14:ligatures w14:val="none"/>
+        </w:rPr>
+        <w:t>client-side</w:t>
+      </w:r>
+      <w:r>
+        <w:rPr>
+          <w:rFonts w:ascii="Segoe UI" w:eastAsia="Times New Roman" w:hAnsi="Segoe UI" w:cs="Segoe UI"/>
+          <w:color w:val="1F2328"/>
+          <w:kern w:val="0"/>
+          <w:sz w:val="24"/>
+          <w:szCs w:val="24"/>
+          <w14:ligatures w14:val="none"/>
+        </w:rPr>
+        <w:t xml:space="preserve"> </w:t>
+      </w:r>
+      <w:r>
+        <w:rPr>
+          <w:rFonts w:ascii="Segoe UI" w:eastAsia="Times New Roman" w:hAnsi="Segoe UI" w:cs="Segoe UI"/>
+          <w:color w:val="1F2328"/>
+          <w:kern w:val="0"/>
+          <w:sz w:val="24"/>
+          <w:szCs w:val="24"/>
+          <w14:ligatures w14:val="none"/>
+        </w:rPr>
+        <w:t>application.</w:t>
+      </w:r>
     </w:p>
     <w:p>
       <w:pPr>
@@ -1286,7 +3237,6 @@
           <w:szCs w:val="24"/>
           <w14:ligatures w14:val="none"/>
         </w:rPr>
-        <w:lastRenderedPageBreak/>
         <w:t xml:space="preserve">Design and implement C#.NET classes </w:t>
       </w:r>
       <w:r>
@@ -1309,21 +3259,41 @@
           <w:szCs w:val="24"/>
           <w14:ligatures w14:val="none"/>
         </w:rPr>
-        <w:t xml:space="preserve">in server side </w:t>
-      </w:r>
-      <w:proofErr w:type="gramStart"/>
-      <w:r>
-        <w:rPr>
-          <w:rFonts w:ascii="Segoe UI" w:eastAsia="Times New Roman" w:hAnsi="Segoe UI" w:cs="Segoe UI"/>
-          <w:color w:val="1F2328"/>
-          <w:kern w:val="0"/>
-          <w:sz w:val="24"/>
-          <w:szCs w:val="24"/>
-          <w14:ligatures w14:val="none"/>
-        </w:rPr>
-        <w:t>application</w:t>
-      </w:r>
-      <w:proofErr w:type="gramEnd"/>
+        <w:t xml:space="preserve">in </w:t>
+      </w:r>
+      <w:r>
+        <w:rPr>
+          <w:rFonts w:ascii="Segoe UI" w:eastAsia="Times New Roman" w:hAnsi="Segoe UI" w:cs="Segoe UI"/>
+          <w:color w:val="1F2328"/>
+          <w:kern w:val="0"/>
+          <w:sz w:val="24"/>
+          <w:szCs w:val="24"/>
+          <w14:ligatures w14:val="none"/>
+        </w:rPr>
+        <w:t>server-side</w:t>
+      </w:r>
+      <w:r>
+        <w:rPr>
+          <w:rFonts w:ascii="Segoe UI" w:eastAsia="Times New Roman" w:hAnsi="Segoe UI" w:cs="Segoe UI"/>
+          <w:color w:val="1F2328"/>
+          <w:kern w:val="0"/>
+          <w:sz w:val="24"/>
+          <w:szCs w:val="24"/>
+          <w14:ligatures w14:val="none"/>
+        </w:rPr>
+        <w:t xml:space="preserve"> </w:t>
+      </w:r>
+      <w:r>
+        <w:rPr>
+          <w:rFonts w:ascii="Segoe UI" w:eastAsia="Times New Roman" w:hAnsi="Segoe UI" w:cs="Segoe UI"/>
+          <w:color w:val="1F2328"/>
+          <w:kern w:val="0"/>
+          <w:sz w:val="24"/>
+          <w:szCs w:val="24"/>
+          <w14:ligatures w14:val="none"/>
+        </w:rPr>
+        <w:t>application.</w:t>
+      </w:r>
     </w:p>
     <w:p>
       <w:pPr>
@@ -1404,72 +3374,350 @@
         </w:rPr>
         <w:t xml:space="preserve">Iterative GITHUB repository commits and </w:t>
       </w:r>
-      <w:proofErr w:type="gramStart"/>
-      <w:r>
-        <w:rPr>
-          <w:rFonts w:ascii="Segoe UI" w:eastAsia="Times New Roman" w:hAnsi="Segoe UI" w:cs="Segoe UI"/>
-          <w:color w:val="1F2328"/>
-          <w:kern w:val="0"/>
-          <w:sz w:val="24"/>
-          <w:szCs w:val="24"/>
-          <w14:ligatures w14:val="none"/>
-        </w:rPr>
-        <w:t>merges</w:t>
-      </w:r>
-      <w:proofErr w:type="gramEnd"/>
-    </w:p>
-    <w:p>
-      <w:pPr>
-        <w:numPr>
-          <w:ilvl w:val="0"/>
-          <w:numId w:val="1"/>
-        </w:numPr>
-        <w:shd w:val="clear" w:color="auto" w:fill="FFFFFF"/>
-        <w:spacing w:before="60" w:after="100" w:afterAutospacing="1" w:line="240" w:lineRule="auto"/>
-        <w:rPr>
-          <w:rFonts w:ascii="Segoe UI" w:eastAsia="Times New Roman" w:hAnsi="Segoe UI" w:cs="Segoe UI"/>
-          <w:color w:val="1F2328"/>
-          <w:kern w:val="0"/>
-          <w:sz w:val="24"/>
-          <w:szCs w:val="24"/>
-          <w14:ligatures w14:val="none"/>
-        </w:rPr>
-      </w:pPr>
-      <w:r>
-        <w:rPr>
-          <w:rFonts w:ascii="Segoe UI" w:eastAsia="Times New Roman" w:hAnsi="Segoe UI" w:cs="Segoe UI"/>
-          <w:color w:val="1F2328"/>
-          <w:kern w:val="0"/>
-          <w:sz w:val="24"/>
-          <w:szCs w:val="24"/>
-          <w14:ligatures w14:val="none"/>
-        </w:rPr>
+      <w:r>
+        <w:rPr>
+          <w:rFonts w:ascii="Segoe UI" w:eastAsia="Times New Roman" w:hAnsi="Segoe UI" w:cs="Segoe UI"/>
+          <w:color w:val="1F2328"/>
+          <w:kern w:val="0"/>
+          <w:sz w:val="24"/>
+          <w:szCs w:val="24"/>
+          <w14:ligatures w14:val="none"/>
+        </w:rPr>
+        <w:t>merges.</w:t>
+      </w:r>
+    </w:p>
+    <w:p>
+      <w:pPr>
+        <w:pStyle w:val="Heading2"/>
+        <w:rPr>
+          <w:rFonts w:eastAsia="Times New Roman"/>
+        </w:rPr>
+      </w:pPr>
+      <w:bookmarkStart w:id="9" w:name="_Toc153124326"/>
+      <w:r>
+        <w:rPr>
+          <w:rFonts w:eastAsia="Times New Roman"/>
+        </w:rPr>
+        <w:t>[Screen shots]</w:t>
+      </w:r>
+      <w:bookmarkEnd w:id="9"/>
+    </w:p>
+    <w:p>
+      <w:pPr>
+        <w:pStyle w:val="Heading3"/>
+        <w:rPr>
+          <w:rFonts w:eastAsia="Times New Roman"/>
+        </w:rPr>
+      </w:pPr>
+      <w:bookmarkStart w:id="10" w:name="_Toc153124327"/>
+      <w:r>
+        <w:rPr>
+          <w:rFonts w:eastAsia="Times New Roman"/>
+        </w:rPr>
+        <w:t>Before Mark as Done</w:t>
+      </w:r>
+      <w:bookmarkEnd w:id="10"/>
+    </w:p>
+    <w:p>
+      <w:pPr>
+        <w:pStyle w:val="Heading4"/>
+        <w:rPr>
+          <w:rFonts w:eastAsia="Times New Roman"/>
+        </w:rPr>
+      </w:pPr>
+      <w:r>
+        <w:rPr>
+          <w:rFonts w:eastAsia="Times New Roman"/>
+        </w:rPr>
+        <w:t>Backend</w:t>
+      </w:r>
+    </w:p>
+    <w:p>
+      <w:r>
+        <w:rPr>
+          <w:rFonts w:eastAsia="Times New Roman"/>
+        </w:rPr>
+        <w:drawing>
+          <wp:inline distT="0" distB="0" distL="0" distR="0" wp14:anchorId="5ADD7EC3" wp14:editId="71A1B09C">
+            <wp:extent cx="5943600" cy="993775"/>
+            <wp:effectExtent l="0" t="0" r="0" b="0"/>
+            <wp:docPr id="354914079" name="Picture 354914079" descr="A blue and white striped background&#10;&#10;Description automatically generated"/>
+            <wp:cNvGraphicFramePr>
+              <a:graphicFrameLocks xmlns:a="http://schemas.openxmlformats.org/drawingml/2006/main" noChangeAspect="1"/>
+            </wp:cNvGraphicFramePr>
+            <a:graphic xmlns:a="http://schemas.openxmlformats.org/drawingml/2006/main">
+              <a:graphicData uri="http://schemas.openxmlformats.org/drawingml/2006/picture">
+                <pic:pic xmlns:pic="http://schemas.openxmlformats.org/drawingml/2006/picture">
+                  <pic:nvPicPr>
+                    <pic:cNvPr id="871117027" name="Picture 1" descr="A blue and white striped background&#10;&#10;Description automatically generated"/>
+                    <pic:cNvPicPr/>
+                  </pic:nvPicPr>
+                  <pic:blipFill>
+                    <a:blip r:embed="rId11"/>
+                    <a:stretch>
+                      <a:fillRect/>
+                    </a:stretch>
+                  </pic:blipFill>
+                  <pic:spPr>
+                    <a:xfrm>
+                      <a:off x="0" y="0"/>
+                      <a:ext cx="5943600" cy="993775"/>
+                    </a:xfrm>
+                    <a:prstGeom prst="rect">
+                      <a:avLst/>
+                    </a:prstGeom>
+                  </pic:spPr>
+                </pic:pic>
+              </a:graphicData>
+            </a:graphic>
+          </wp:inline>
+        </w:drawing>
+      </w:r>
+    </w:p>
+    <w:p>
+      <w:pPr>
+        <w:pStyle w:val="Heading4"/>
+        <w:rPr>
+          <w:rFonts w:eastAsia="Times New Roman"/>
+        </w:rPr>
+      </w:pPr>
+      <w:r>
+        <w:rPr>
+          <w:rFonts w:eastAsia="Times New Roman"/>
+        </w:rPr>
+        <w:t>Frontend</w:t>
+      </w:r>
+    </w:p>
+    <w:p>
+      <w:pPr>
+        <w:pStyle w:val="Heading4"/>
+        <w:rPr>
+          <w:rFonts w:eastAsia="Times New Roman"/>
+        </w:rPr>
+      </w:pPr>
+      <w:r>
+        <w:rPr>
+          <w:rFonts w:eastAsia="Times New Roman"/>
+        </w:rPr>
+        <w:drawing>
+          <wp:inline distT="0" distB="0" distL="0" distR="0" wp14:anchorId="099F3E97" wp14:editId="7C805593">
+            <wp:extent cx="5943600" cy="2938780"/>
+            <wp:effectExtent l="0" t="0" r="0" b="0"/>
+            <wp:docPr id="1967913939" name="Picture 1967913939" descr="A screenshot of a computer&#10;&#10;Description automatically generated"/>
+            <wp:cNvGraphicFramePr>
+              <a:graphicFrameLocks xmlns:a="http://schemas.openxmlformats.org/drawingml/2006/main" noChangeAspect="1"/>
+            </wp:cNvGraphicFramePr>
+            <a:graphic xmlns:a="http://schemas.openxmlformats.org/drawingml/2006/main">
+              <a:graphicData uri="http://schemas.openxmlformats.org/drawingml/2006/picture">
+                <pic:pic xmlns:pic="http://schemas.openxmlformats.org/drawingml/2006/picture">
+                  <pic:nvPicPr>
+                    <pic:cNvPr id="1434426795" name="Picture 1" descr="A screenshot of a computer&#10;&#10;Description automatically generated"/>
+                    <pic:cNvPicPr/>
+                  </pic:nvPicPr>
+                  <pic:blipFill>
+                    <a:blip r:embed="rId12"/>
+                    <a:stretch>
+                      <a:fillRect/>
+                    </a:stretch>
+                  </pic:blipFill>
+                  <pic:spPr>
+                    <a:xfrm>
+                      <a:off x="0" y="0"/>
+                      <a:ext cx="5943600" cy="2938780"/>
+                    </a:xfrm>
+                    <a:prstGeom prst="rect">
+                      <a:avLst/>
+                    </a:prstGeom>
+                  </pic:spPr>
+                </pic:pic>
+              </a:graphicData>
+            </a:graphic>
+          </wp:inline>
+        </w:drawing>
+      </w:r>
+    </w:p>
+    <w:p>
+      <w:pPr>
+        <w:rPr>
+          <w:rFonts w:asciiTheme="majorHAnsi" w:eastAsia="Times New Roman" w:hAnsiTheme="majorHAnsi" w:cstheme="majorBidi"/>
+          <w:i/>
+          <w:iCs/>
+          <w:color w:val="2F5496" w:themeColor="accent1" w:themeShade="BF"/>
+        </w:rPr>
+      </w:pPr>
+      <w:r>
+        <w:rPr>
+          <w:rFonts w:eastAsia="Times New Roman"/>
+        </w:rPr>
+        <w:br w:type="page"/>
+      </w:r>
+    </w:p>
+    <w:p>
+      <w:pPr>
+        <w:pStyle w:val="Heading3"/>
+        <w:rPr>
+          <w:rFonts w:eastAsia="Times New Roman"/>
+        </w:rPr>
+      </w:pPr>
+      <w:bookmarkStart w:id="11" w:name="_Toc153124328"/>
+      <w:r>
+        <w:rPr>
+          <w:rFonts w:eastAsia="Times New Roman"/>
+        </w:rPr>
+        <w:lastRenderedPageBreak/>
+        <w:t>After Mark as Done</w:t>
+      </w:r>
+      <w:bookmarkEnd w:id="11"/>
+    </w:p>
+    <w:p>
+      <w:pPr>
+        <w:pStyle w:val="Heading4"/>
+        <w:rPr>
+          <w:rFonts w:eastAsia="Times New Roman"/>
+        </w:rPr>
+      </w:pPr>
+      <w:r>
+        <w:rPr>
+          <w:rFonts w:eastAsia="Times New Roman"/>
+        </w:rPr>
+        <w:t>Backend</w:t>
+      </w:r>
+    </w:p>
+    <w:p>
+      <w:r>
+        <w:drawing>
+          <wp:inline distT="0" distB="0" distL="0" distR="0" wp14:anchorId="2AE70422" wp14:editId="31EF494E">
+            <wp:extent cx="5943600" cy="993140"/>
+            <wp:effectExtent l="0" t="0" r="0" b="0"/>
+            <wp:docPr id="1317680077" name="Picture 1" descr="A screen shot of a computer&#10;&#10;Description automatically generated"/>
+            <wp:cNvGraphicFramePr>
+              <a:graphicFrameLocks xmlns:a="http://schemas.openxmlformats.org/drawingml/2006/main" noChangeAspect="1"/>
+            </wp:cNvGraphicFramePr>
+            <a:graphic xmlns:a="http://schemas.openxmlformats.org/drawingml/2006/main">
+              <a:graphicData uri="http://schemas.openxmlformats.org/drawingml/2006/picture">
+                <pic:pic xmlns:pic="http://schemas.openxmlformats.org/drawingml/2006/picture">
+                  <pic:nvPicPr>
+                    <pic:cNvPr id="1317680077" name="Picture 1" descr="A screen shot of a computer&#10;&#10;Description automatically generated"/>
+                    <pic:cNvPicPr/>
+                  </pic:nvPicPr>
+                  <pic:blipFill>
+                    <a:blip r:embed="rId13"/>
+                    <a:stretch>
+                      <a:fillRect/>
+                    </a:stretch>
+                  </pic:blipFill>
+                  <pic:spPr>
+                    <a:xfrm>
+                      <a:off x="0" y="0"/>
+                      <a:ext cx="5943600" cy="993140"/>
+                    </a:xfrm>
+                    <a:prstGeom prst="rect">
+                      <a:avLst/>
+                    </a:prstGeom>
+                  </pic:spPr>
+                </pic:pic>
+              </a:graphicData>
+            </a:graphic>
+          </wp:inline>
+        </w:drawing>
+      </w:r>
+    </w:p>
+    <w:p>
+      <w:pPr>
+        <w:pStyle w:val="Heading4"/>
+        <w:rPr>
+          <w:rFonts w:eastAsia="Times New Roman"/>
+        </w:rPr>
+      </w:pPr>
+      <w:r>
+        <w:rPr>
+          <w:rFonts w:eastAsia="Times New Roman"/>
+        </w:rPr>
+        <w:t>Frontend</w:t>
+      </w:r>
+    </w:p>
+    <w:p>
+      <w:pPr>
+        <w:pStyle w:val="Heading4"/>
+        <w:rPr>
+          <w:rFonts w:eastAsia="Times New Roman"/>
+        </w:rPr>
+      </w:pPr>
+      <w:r>
+        <w:rPr>
+          <w:rFonts w:eastAsia="Times New Roman"/>
+        </w:rPr>
+        <w:drawing>
+          <wp:inline distT="0" distB="0" distL="0" distR="0" wp14:anchorId="169E8095" wp14:editId="2CCA0B96">
+            <wp:extent cx="5943600" cy="2973070"/>
+            <wp:effectExtent l="0" t="0" r="0" b="0"/>
+            <wp:docPr id="1349756200" name="Picture 1" descr="A computer screen shot of a computer&#10;&#10;Description automatically generated"/>
+            <wp:cNvGraphicFramePr>
+              <a:graphicFrameLocks xmlns:a="http://schemas.openxmlformats.org/drawingml/2006/main" noChangeAspect="1"/>
+            </wp:cNvGraphicFramePr>
+            <a:graphic xmlns:a="http://schemas.openxmlformats.org/drawingml/2006/main">
+              <a:graphicData uri="http://schemas.openxmlformats.org/drawingml/2006/picture">
+                <pic:pic xmlns:pic="http://schemas.openxmlformats.org/drawingml/2006/picture">
+                  <pic:nvPicPr>
+                    <pic:cNvPr id="1349756200" name="Picture 1" descr="A computer screen shot of a computer&#10;&#10;Description automatically generated"/>
+                    <pic:cNvPicPr/>
+                  </pic:nvPicPr>
+                  <pic:blipFill>
+                    <a:blip r:embed="rId14"/>
+                    <a:stretch>
+                      <a:fillRect/>
+                    </a:stretch>
+                  </pic:blipFill>
+                  <pic:spPr>
+                    <a:xfrm>
+                      <a:off x="0" y="0"/>
+                      <a:ext cx="5943600" cy="2973070"/>
+                    </a:xfrm>
+                    <a:prstGeom prst="rect">
+                      <a:avLst/>
+                    </a:prstGeom>
+                  </pic:spPr>
+                </pic:pic>
+              </a:graphicData>
+            </a:graphic>
+          </wp:inline>
+        </w:drawing>
+      </w:r>
+      <w:r>
+        <w:rPr>
+          <w:rFonts w:eastAsia="Times New Roman"/>
+        </w:rPr>
+        <w:br w:type="page"/>
+      </w:r>
+    </w:p>
+    <w:p>
+      <w:pPr>
+        <w:pStyle w:val="Heading1"/>
+        <w:rPr>
+          <w:rFonts w:eastAsia="Times New Roman"/>
+        </w:rPr>
+      </w:pPr>
+      <w:bookmarkStart w:id="12" w:name="_Toc153124329"/>
+      <w:r>
+        <w:rPr>
+          <w:rFonts w:eastAsia="Times New Roman"/>
+        </w:rPr>
+        <w:lastRenderedPageBreak/>
         <w:t xml:space="preserve">[Stretch goal feature] </w:t>
       </w:r>
       <w:r>
         <w:rPr>
-          <w:rFonts w:ascii="Segoe UI" w:eastAsia="Times New Roman" w:hAnsi="Segoe UI" w:cs="Segoe UI"/>
-          <w:color w:val="1F2328"/>
-          <w:kern w:val="0"/>
-          <w:sz w:val="24"/>
-          <w:szCs w:val="24"/>
-          <w14:ligatures w14:val="none"/>
+          <w:rFonts w:eastAsia="Times New Roman"/>
         </w:rPr>
         <w:t xml:space="preserve">Deleting a </w:t>
       </w:r>
-      <w:proofErr w:type="gramStart"/>
-      <w:r>
-        <w:rPr>
-          <w:rFonts w:ascii="Segoe UI" w:eastAsia="Times New Roman" w:hAnsi="Segoe UI" w:cs="Segoe UI"/>
-          <w:color w:val="1F2328"/>
-          <w:kern w:val="0"/>
-          <w:sz w:val="24"/>
-          <w:szCs w:val="24"/>
-          <w14:ligatures w14:val="none"/>
-        </w:rPr>
-        <w:t>task</w:t>
-      </w:r>
-      <w:proofErr w:type="gramEnd"/>
+      <w:bookmarkEnd w:id="12"/>
+      <w:r>
+        <w:rPr>
+          <w:rFonts w:eastAsia="Times New Roman"/>
+        </w:rPr>
+        <w:t>task.</w:t>
+      </w:r>
     </w:p>
     <w:p>
       <w:pPr>
@@ -1497,21 +3745,41 @@
           <w:szCs w:val="24"/>
           <w14:ligatures w14:val="none"/>
         </w:rPr>
-        <w:t xml:space="preserve">Design and implement ng-modules for task deletion in client side </w:t>
-      </w:r>
-      <w:proofErr w:type="gramStart"/>
-      <w:r>
-        <w:rPr>
-          <w:rFonts w:ascii="Segoe UI" w:eastAsia="Times New Roman" w:hAnsi="Segoe UI" w:cs="Segoe UI"/>
-          <w:color w:val="1F2328"/>
-          <w:kern w:val="0"/>
-          <w:sz w:val="24"/>
-          <w:szCs w:val="24"/>
-          <w14:ligatures w14:val="none"/>
-        </w:rPr>
-        <w:t>application</w:t>
-      </w:r>
-      <w:proofErr w:type="gramEnd"/>
+        <w:t xml:space="preserve">Design and implement ng-modules for task deletion in </w:t>
+      </w:r>
+      <w:r>
+        <w:rPr>
+          <w:rFonts w:ascii="Segoe UI" w:eastAsia="Times New Roman" w:hAnsi="Segoe UI" w:cs="Segoe UI"/>
+          <w:color w:val="1F2328"/>
+          <w:kern w:val="0"/>
+          <w:sz w:val="24"/>
+          <w:szCs w:val="24"/>
+          <w14:ligatures w14:val="none"/>
+        </w:rPr>
+        <w:t>client-side</w:t>
+      </w:r>
+      <w:r>
+        <w:rPr>
+          <w:rFonts w:ascii="Segoe UI" w:eastAsia="Times New Roman" w:hAnsi="Segoe UI" w:cs="Segoe UI"/>
+          <w:color w:val="1F2328"/>
+          <w:kern w:val="0"/>
+          <w:sz w:val="24"/>
+          <w:szCs w:val="24"/>
+          <w14:ligatures w14:val="none"/>
+        </w:rPr>
+        <w:t xml:space="preserve"> </w:t>
+      </w:r>
+      <w:r>
+        <w:rPr>
+          <w:rFonts w:ascii="Segoe UI" w:eastAsia="Times New Roman" w:hAnsi="Segoe UI" w:cs="Segoe UI"/>
+          <w:color w:val="1F2328"/>
+          <w:kern w:val="0"/>
+          <w:sz w:val="24"/>
+          <w:szCs w:val="24"/>
+          <w14:ligatures w14:val="none"/>
+        </w:rPr>
+        <w:t>application.</w:t>
+      </w:r>
     </w:p>
     <w:p>
       <w:pPr>
@@ -1539,7 +3807,7 @@
           <w:szCs w:val="24"/>
           <w14:ligatures w14:val="none"/>
         </w:rPr>
-        <w:t xml:space="preserve">Design and implement C#.NET classes for handling user operations for a task deletion in server side </w:t>
+        <w:t xml:space="preserve">Design and implement C#.NET classes for handling user operations for </w:t>
       </w:r>
       <w:proofErr w:type="gramStart"/>
       <w:r>
@@ -1551,9 +3819,53 @@
           <w:szCs w:val="24"/>
           <w14:ligatures w14:val="none"/>
         </w:rPr>
-        <w:t>application</w:t>
+        <w:t>a task</w:t>
       </w:r>
       <w:proofErr w:type="gramEnd"/>
+      <w:r>
+        <w:rPr>
+          <w:rFonts w:ascii="Segoe UI" w:eastAsia="Times New Roman" w:hAnsi="Segoe UI" w:cs="Segoe UI"/>
+          <w:color w:val="1F2328"/>
+          <w:kern w:val="0"/>
+          <w:sz w:val="24"/>
+          <w:szCs w:val="24"/>
+          <w14:ligatures w14:val="none"/>
+        </w:rPr>
+        <w:t xml:space="preserve"> deletion in </w:t>
+      </w:r>
+      <w:r>
+        <w:rPr>
+          <w:rFonts w:ascii="Segoe UI" w:eastAsia="Times New Roman" w:hAnsi="Segoe UI" w:cs="Segoe UI"/>
+          <w:color w:val="1F2328"/>
+          <w:kern w:val="0"/>
+          <w:sz w:val="24"/>
+          <w:szCs w:val="24"/>
+          <w14:ligatures w14:val="none"/>
+        </w:rPr>
+        <w:t>server-side</w:t>
+      </w:r>
+      <w:r>
+        <w:rPr>
+          <w:rFonts w:ascii="Segoe UI" w:eastAsia="Times New Roman" w:hAnsi="Segoe UI" w:cs="Segoe UI"/>
+          <w:color w:val="1F2328"/>
+          <w:kern w:val="0"/>
+          <w:sz w:val="24"/>
+          <w:szCs w:val="24"/>
+          <w14:ligatures w14:val="none"/>
+        </w:rPr>
+        <w:t xml:space="preserve"> </w:t>
+      </w:r>
+      <w:r>
+        <w:rPr>
+          <w:rFonts w:ascii="Segoe UI" w:eastAsia="Times New Roman" w:hAnsi="Segoe UI" w:cs="Segoe UI"/>
+          <w:color w:val="1F2328"/>
+          <w:kern w:val="0"/>
+          <w:sz w:val="24"/>
+          <w:szCs w:val="24"/>
+          <w14:ligatures w14:val="none"/>
+        </w:rPr>
+        <w:t>application.</w:t>
+      </w:r>
     </w:p>
     <w:p>
       <w:pPr>
@@ -1612,210 +3924,263 @@
         </w:rPr>
         <w:t xml:space="preserve">Iterative GITHUB repository commits and </w:t>
       </w:r>
-      <w:proofErr w:type="gramStart"/>
-      <w:r>
-        <w:rPr>
-          <w:rFonts w:ascii="Segoe UI" w:eastAsia="Times New Roman" w:hAnsi="Segoe UI" w:cs="Segoe UI"/>
-          <w:color w:val="1F2328"/>
-          <w:kern w:val="0"/>
-          <w:sz w:val="24"/>
-          <w:szCs w:val="24"/>
-          <w14:ligatures w14:val="none"/>
-        </w:rPr>
-        <w:t>merges</w:t>
-      </w:r>
-      <w:proofErr w:type="gramEnd"/>
-    </w:p>
-    <w:p>
-      <w:pPr>
-        <w:shd w:val="clear" w:color="auto" w:fill="FFFFFF"/>
-        <w:spacing w:before="60" w:after="100" w:afterAutospacing="1" w:line="240" w:lineRule="auto"/>
-        <w:rPr>
-          <w:rFonts w:ascii="Segoe UI" w:eastAsia="Times New Roman" w:hAnsi="Segoe UI" w:cs="Segoe UI"/>
-          <w:color w:val="1F2328"/>
-          <w:kern w:val="0"/>
-          <w:sz w:val="24"/>
-          <w:szCs w:val="24"/>
-          <w14:ligatures w14:val="none"/>
-        </w:rPr>
-      </w:pPr>
-      <w:r>
-        <w:rPr>
-          <w:rFonts w:ascii="Segoe UI" w:eastAsia="Times New Roman" w:hAnsi="Segoe UI" w:cs="Segoe UI"/>
-          <w:b/>
-          <w:bCs/>
-          <w:color w:val="1F2328"/>
-          <w:kern w:val="0"/>
-          <w:sz w:val="24"/>
-          <w:szCs w:val="24"/>
-          <w14:ligatures w14:val="none"/>
-        </w:rPr>
-        <w:t>Note</w:t>
-      </w:r>
-      <w:r>
-        <w:rPr>
-          <w:rFonts w:ascii="Segoe UI" w:eastAsia="Times New Roman" w:hAnsi="Segoe UI" w:cs="Segoe UI"/>
-          <w:b/>
-          <w:bCs/>
-          <w:color w:val="1F2328"/>
-          <w:kern w:val="0"/>
-          <w:sz w:val="24"/>
-          <w:szCs w:val="24"/>
-          <w14:ligatures w14:val="none"/>
-        </w:rPr>
-        <w:t xml:space="preserve"> </w:t>
-      </w:r>
-      <w:r>
-        <w:rPr>
-          <w:rFonts w:ascii="Segoe UI" w:eastAsia="Times New Roman" w:hAnsi="Segoe UI" w:cs="Segoe UI"/>
-          <w:color w:val="1F2328"/>
-          <w:kern w:val="0"/>
-          <w:sz w:val="24"/>
-          <w:szCs w:val="24"/>
-          <w14:ligatures w14:val="none"/>
-        </w:rPr>
-        <w:t>[Stretch goal feature]</w:t>
-      </w:r>
-      <w:r>
-        <w:rPr>
-          <w:rFonts w:ascii="Segoe UI" w:eastAsia="Times New Roman" w:hAnsi="Segoe UI" w:cs="Segoe UI"/>
-          <w:b/>
-          <w:bCs/>
-          <w:color w:val="1F2328"/>
-          <w:kern w:val="0"/>
-          <w:sz w:val="24"/>
-          <w:szCs w:val="24"/>
-          <w14:ligatures w14:val="none"/>
-        </w:rPr>
-        <w:t>:</w:t>
-      </w:r>
-      <w:r>
-        <w:rPr>
-          <w:rFonts w:ascii="Segoe UI" w:eastAsia="Times New Roman" w:hAnsi="Segoe UI" w:cs="Segoe UI"/>
-          <w:color w:val="1F2328"/>
-          <w:kern w:val="0"/>
-          <w:sz w:val="24"/>
-          <w:szCs w:val="24"/>
-          <w14:ligatures w14:val="none"/>
-        </w:rPr>
-        <w:t xml:space="preserve"> as many of the learnings are still under progress,</w:t>
-      </w:r>
-      <w:r>
-        <w:rPr>
-          <w:rFonts w:ascii="Segoe UI" w:eastAsia="Times New Roman" w:hAnsi="Segoe UI" w:cs="Segoe UI"/>
-          <w:color w:val="1F2328"/>
-          <w:kern w:val="0"/>
-          <w:sz w:val="24"/>
-          <w:szCs w:val="24"/>
-          <w14:ligatures w14:val="none"/>
-        </w:rPr>
-        <w:t xml:space="preserve"> and Angular</w:t>
-      </w:r>
-      <w:r>
-        <w:rPr>
-          <w:rFonts w:ascii="Segoe UI" w:eastAsia="Times New Roman" w:hAnsi="Segoe UI" w:cs="Segoe UI"/>
-          <w:color w:val="1F2328"/>
-          <w:kern w:val="0"/>
-          <w:sz w:val="24"/>
-          <w:szCs w:val="24"/>
-          <w14:ligatures w14:val="none"/>
-        </w:rPr>
-        <w:t>/Front-end technology</w:t>
-      </w:r>
-      <w:r>
-        <w:rPr>
-          <w:rFonts w:ascii="Segoe UI" w:eastAsia="Times New Roman" w:hAnsi="Segoe UI" w:cs="Segoe UI"/>
-          <w:color w:val="1F2328"/>
-          <w:kern w:val="0"/>
-          <w:sz w:val="24"/>
-          <w:szCs w:val="24"/>
-          <w14:ligatures w14:val="none"/>
-        </w:rPr>
-        <w:t xml:space="preserve"> learnings will decide the end-state,</w:t>
-      </w:r>
-      <w:r>
-        <w:rPr>
-          <w:rFonts w:ascii="Segoe UI" w:eastAsia="Times New Roman" w:hAnsi="Segoe UI" w:cs="Segoe UI"/>
-          <w:color w:val="1F2328"/>
-          <w:kern w:val="0"/>
-          <w:sz w:val="24"/>
-          <w:szCs w:val="24"/>
-          <w14:ligatures w14:val="none"/>
-        </w:rPr>
-        <w:t xml:space="preserve"> depending on the complexity, some features may or may not complete</w:t>
-      </w:r>
-      <w:r>
-        <w:rPr>
-          <w:rFonts w:ascii="Segoe UI" w:eastAsia="Times New Roman" w:hAnsi="Segoe UI" w:cs="Segoe UI"/>
-          <w:color w:val="1F2328"/>
-          <w:kern w:val="0"/>
-          <w:sz w:val="24"/>
-          <w:szCs w:val="24"/>
-          <w14:ligatures w14:val="none"/>
-        </w:rPr>
-        <w:t>ly get finished and rather may have only back-end APIs implemented</w:t>
-      </w:r>
-      <w:r>
-        <w:rPr>
-          <w:rFonts w:ascii="Segoe UI" w:eastAsia="Times New Roman" w:hAnsi="Segoe UI" w:cs="Segoe UI"/>
-          <w:color w:val="1F2328"/>
-          <w:kern w:val="0"/>
-          <w:sz w:val="24"/>
-          <w:szCs w:val="24"/>
-          <w14:ligatures w14:val="none"/>
-        </w:rPr>
-        <w:t xml:space="preserve">. But at the least </w:t>
-      </w:r>
-      <w:r>
-        <w:rPr>
-          <w:rFonts w:ascii="Segoe UI" w:eastAsia="Times New Roman" w:hAnsi="Segoe UI" w:cs="Segoe UI"/>
-          <w:color w:val="1F2328"/>
-          <w:kern w:val="0"/>
-          <w:sz w:val="24"/>
-          <w:szCs w:val="24"/>
-          <w14:ligatures w14:val="none"/>
-        </w:rPr>
-        <w:t>user should be able to perform “Getting Tasks” and “Adding Tasks” operations successfully</w:t>
-      </w:r>
-      <w:r>
-        <w:rPr>
-          <w:rFonts w:ascii="Segoe UI" w:eastAsia="Times New Roman" w:hAnsi="Segoe UI" w:cs="Segoe UI"/>
-          <w:color w:val="1F2328"/>
-          <w:kern w:val="0"/>
-          <w:sz w:val="24"/>
-          <w:szCs w:val="24"/>
-          <w14:ligatures w14:val="none"/>
-        </w:rPr>
-        <w:t xml:space="preserve"> is the goal</w:t>
-      </w:r>
-      <w:r>
-        <w:rPr>
-          <w:rFonts w:ascii="Segoe UI" w:eastAsia="Times New Roman" w:hAnsi="Segoe UI" w:cs="Segoe UI"/>
-          <w:color w:val="1F2328"/>
-          <w:kern w:val="0"/>
-          <w:sz w:val="24"/>
-          <w:szCs w:val="24"/>
-          <w14:ligatures w14:val="none"/>
-        </w:rPr>
-        <w:t xml:space="preserve"> towards Project1 assignment completion.</w:t>
-      </w:r>
-    </w:p>
-    <w:p>
-      <w:pPr>
-        <w:shd w:val="clear" w:color="auto" w:fill="FFFFFF"/>
-        <w:spacing w:before="60" w:after="100" w:afterAutospacing="1" w:line="240" w:lineRule="auto"/>
-        <w:ind w:left="720"/>
-        <w:rPr>
-          <w:rFonts w:ascii="Segoe UI" w:eastAsia="Times New Roman" w:hAnsi="Segoe UI" w:cs="Segoe UI"/>
-          <w:color w:val="1F2328"/>
-          <w:kern w:val="0"/>
-          <w:sz w:val="24"/>
-          <w:szCs w:val="24"/>
-          <w14:ligatures w14:val="none"/>
-        </w:rPr>
-      </w:pPr>
-    </w:p>
-    <w:p/>
+      <w:r>
+        <w:rPr>
+          <w:rFonts w:ascii="Segoe UI" w:eastAsia="Times New Roman" w:hAnsi="Segoe UI" w:cs="Segoe UI"/>
+          <w:color w:val="1F2328"/>
+          <w:kern w:val="0"/>
+          <w:sz w:val="24"/>
+          <w:szCs w:val="24"/>
+          <w14:ligatures w14:val="none"/>
+        </w:rPr>
+        <w:t>merges.</w:t>
+      </w:r>
+    </w:p>
+    <w:p>
+      <w:pPr>
+        <w:pStyle w:val="Heading2"/>
+        <w:rPr>
+          <w:rFonts w:eastAsia="Times New Roman"/>
+        </w:rPr>
+      </w:pPr>
+      <w:bookmarkStart w:id="13" w:name="_Toc153124330"/>
+      <w:r>
+        <w:rPr>
+          <w:rFonts w:eastAsia="Times New Roman"/>
+        </w:rPr>
+        <w:t>[Screen shots]</w:t>
+      </w:r>
+      <w:bookmarkEnd w:id="13"/>
+    </w:p>
+    <w:p>
+      <w:pPr>
+        <w:pStyle w:val="Heading3"/>
+      </w:pPr>
+      <w:bookmarkStart w:id="14" w:name="_Toc153124331"/>
+      <w:r>
+        <w:t>Before clicking on Delete</w:t>
+      </w:r>
+      <w:bookmarkEnd w:id="14"/>
+    </w:p>
+    <w:p>
+      <w:pPr>
+        <w:pStyle w:val="Heading4"/>
+        <w:rPr>
+          <w:rFonts w:eastAsia="Times New Roman"/>
+        </w:rPr>
+      </w:pPr>
+      <w:r>
+        <w:rPr>
+          <w:rFonts w:eastAsia="Times New Roman"/>
+        </w:rPr>
+        <w:t>Backend</w:t>
+      </w:r>
+    </w:p>
+    <w:p>
+      <w:r>
+        <w:drawing>
+          <wp:inline distT="0" distB="0" distL="0" distR="0" wp14:anchorId="5BAF166D" wp14:editId="66FC2E09">
+            <wp:extent cx="5943600" cy="993140"/>
+            <wp:effectExtent l="0" t="0" r="0" b="0"/>
+            <wp:docPr id="565988940" name="Picture 565988940" descr="A screen shot of a computer&#10;&#10;Description automatically generated"/>
+            <wp:cNvGraphicFramePr>
+              <a:graphicFrameLocks xmlns:a="http://schemas.openxmlformats.org/drawingml/2006/main" noChangeAspect="1"/>
+            </wp:cNvGraphicFramePr>
+            <a:graphic xmlns:a="http://schemas.openxmlformats.org/drawingml/2006/main">
+              <a:graphicData uri="http://schemas.openxmlformats.org/drawingml/2006/picture">
+                <pic:pic xmlns:pic="http://schemas.openxmlformats.org/drawingml/2006/picture">
+                  <pic:nvPicPr>
+                    <pic:cNvPr id="1317680077" name="Picture 1" descr="A screen shot of a computer&#10;&#10;Description automatically generated"/>
+                    <pic:cNvPicPr/>
+                  </pic:nvPicPr>
+                  <pic:blipFill>
+                    <a:blip r:embed="rId13"/>
+                    <a:stretch>
+                      <a:fillRect/>
+                    </a:stretch>
+                  </pic:blipFill>
+                  <pic:spPr>
+                    <a:xfrm>
+                      <a:off x="0" y="0"/>
+                      <a:ext cx="5943600" cy="993140"/>
+                    </a:xfrm>
+                    <a:prstGeom prst="rect">
+                      <a:avLst/>
+                    </a:prstGeom>
+                  </pic:spPr>
+                </pic:pic>
+              </a:graphicData>
+            </a:graphic>
+          </wp:inline>
+        </w:drawing>
+      </w:r>
+    </w:p>
+    <w:p>
+      <w:pPr>
+        <w:pStyle w:val="Heading4"/>
+        <w:rPr>
+          <w:rFonts w:eastAsia="Times New Roman"/>
+        </w:rPr>
+      </w:pPr>
+      <w:r>
+        <w:rPr>
+          <w:rFonts w:eastAsia="Times New Roman"/>
+        </w:rPr>
+        <w:t>Frontend</w:t>
+      </w:r>
+    </w:p>
+    <w:p>
+      <w:r>
+        <w:rPr>
+          <w:rFonts w:eastAsia="Times New Roman"/>
+        </w:rPr>
+        <w:drawing>
+          <wp:inline distT="0" distB="0" distL="0" distR="0" wp14:anchorId="737EF252" wp14:editId="682338EF">
+            <wp:extent cx="5943600" cy="2973070"/>
+            <wp:effectExtent l="0" t="0" r="0" b="0"/>
+            <wp:docPr id="1775365892" name="Picture 1775365892" descr="A computer screen shot of a computer&#10;&#10;Description automatically generated"/>
+            <wp:cNvGraphicFramePr>
+              <a:graphicFrameLocks xmlns:a="http://schemas.openxmlformats.org/drawingml/2006/main" noChangeAspect="1"/>
+            </wp:cNvGraphicFramePr>
+            <a:graphic xmlns:a="http://schemas.openxmlformats.org/drawingml/2006/main">
+              <a:graphicData uri="http://schemas.openxmlformats.org/drawingml/2006/picture">
+                <pic:pic xmlns:pic="http://schemas.openxmlformats.org/drawingml/2006/picture">
+                  <pic:nvPicPr>
+                    <pic:cNvPr id="1349756200" name="Picture 1" descr="A computer screen shot of a computer&#10;&#10;Description automatically generated"/>
+                    <pic:cNvPicPr/>
+                  </pic:nvPicPr>
+                  <pic:blipFill>
+                    <a:blip r:embed="rId14"/>
+                    <a:stretch>
+                      <a:fillRect/>
+                    </a:stretch>
+                  </pic:blipFill>
+                  <pic:spPr>
+                    <a:xfrm>
+                      <a:off x="0" y="0"/>
+                      <a:ext cx="5943600" cy="2973070"/>
+                    </a:xfrm>
+                    <a:prstGeom prst="rect">
+                      <a:avLst/>
+                    </a:prstGeom>
+                  </pic:spPr>
+                </pic:pic>
+              </a:graphicData>
+            </a:graphic>
+          </wp:inline>
+        </w:drawing>
+      </w:r>
+    </w:p>
+    <w:p>
+      <w:r>
+        <w:br w:type="page"/>
+      </w:r>
+    </w:p>
+    <w:p>
+      <w:pPr>
+        <w:pStyle w:val="Heading3"/>
+      </w:pPr>
+      <w:bookmarkStart w:id="15" w:name="_Toc153124332"/>
+      <w:r>
+        <w:lastRenderedPageBreak/>
+        <w:t>After clicking on Delete</w:t>
+      </w:r>
+      <w:bookmarkEnd w:id="15"/>
+    </w:p>
+    <w:p>
+      <w:pPr>
+        <w:pStyle w:val="Heading4"/>
+      </w:pPr>
+      <w:r>
+        <w:t>Backend</w:t>
+      </w:r>
+    </w:p>
+    <w:p>
+      <w:r>
+        <w:drawing>
+          <wp:inline distT="0" distB="0" distL="0" distR="0" wp14:anchorId="0231A712" wp14:editId="3A244F14">
+            <wp:extent cx="5943600" cy="772160"/>
+            <wp:effectExtent l="0" t="0" r="0" b="8890"/>
+            <wp:docPr id="1402206580" name="Picture 1" descr="A screenshot of a computer&#10;&#10;Description automatically generated"/>
+            <wp:cNvGraphicFramePr>
+              <a:graphicFrameLocks xmlns:a="http://schemas.openxmlformats.org/drawingml/2006/main" noChangeAspect="1"/>
+            </wp:cNvGraphicFramePr>
+            <a:graphic xmlns:a="http://schemas.openxmlformats.org/drawingml/2006/main">
+              <a:graphicData uri="http://schemas.openxmlformats.org/drawingml/2006/picture">
+                <pic:pic xmlns:pic="http://schemas.openxmlformats.org/drawingml/2006/picture">
+                  <pic:nvPicPr>
+                    <pic:cNvPr id="1402206580" name="Picture 1" descr="A screenshot of a computer&#10;&#10;Description automatically generated"/>
+                    <pic:cNvPicPr/>
+                  </pic:nvPicPr>
+                  <pic:blipFill>
+                    <a:blip r:embed="rId15"/>
+                    <a:stretch>
+                      <a:fillRect/>
+                    </a:stretch>
+                  </pic:blipFill>
+                  <pic:spPr>
+                    <a:xfrm>
+                      <a:off x="0" y="0"/>
+                      <a:ext cx="5943600" cy="772160"/>
+                    </a:xfrm>
+                    <a:prstGeom prst="rect">
+                      <a:avLst/>
+                    </a:prstGeom>
+                  </pic:spPr>
+                </pic:pic>
+              </a:graphicData>
+            </a:graphic>
+          </wp:inline>
+        </w:drawing>
+      </w:r>
+    </w:p>
+    <w:p>
+      <w:pPr>
+        <w:pStyle w:val="Heading4"/>
+      </w:pPr>
+      <w:r>
+        <w:t>Frontend</w:t>
+      </w:r>
+    </w:p>
+    <w:p>
+      <w:r>
+        <w:drawing>
+          <wp:inline distT="0" distB="0" distL="0" distR="0" wp14:anchorId="6D70AE70" wp14:editId="78A75877">
+            <wp:extent cx="5943600" cy="2195195"/>
+            <wp:effectExtent l="0" t="0" r="0" b="0"/>
+            <wp:docPr id="589022554" name="Picture 1" descr="A screenshot of a computer&#10;&#10;Description automatically generated"/>
+            <wp:cNvGraphicFramePr>
+              <a:graphicFrameLocks xmlns:a="http://schemas.openxmlformats.org/drawingml/2006/main" noChangeAspect="1"/>
+            </wp:cNvGraphicFramePr>
+            <a:graphic xmlns:a="http://schemas.openxmlformats.org/drawingml/2006/main">
+              <a:graphicData uri="http://schemas.openxmlformats.org/drawingml/2006/picture">
+                <pic:pic xmlns:pic="http://schemas.openxmlformats.org/drawingml/2006/picture">
+                  <pic:nvPicPr>
+                    <pic:cNvPr id="589022554" name="Picture 1" descr="A screenshot of a computer&#10;&#10;Description automatically generated"/>
+                    <pic:cNvPicPr/>
+                  </pic:nvPicPr>
+                  <pic:blipFill>
+                    <a:blip r:embed="rId16"/>
+                    <a:stretch>
+                      <a:fillRect/>
+                    </a:stretch>
+                  </pic:blipFill>
+                  <pic:spPr>
+                    <a:xfrm>
+                      <a:off x="0" y="0"/>
+                      <a:ext cx="5943600" cy="2195195"/>
+                    </a:xfrm>
+                    <a:prstGeom prst="rect">
+                      <a:avLst/>
+                    </a:prstGeom>
+                  </pic:spPr>
+                </pic:pic>
+              </a:graphicData>
+            </a:graphic>
+          </wp:inline>
+        </w:drawing>
+      </w:r>
+    </w:p>
     <w:sectPr>
       <w:pgSz w:w="12240" w:h="15840"/>
       <w:pgMar w:top="1440" w:right="1440" w:bottom="1440" w:left="1440" w:header="720" w:footer="720" w:gutter="0"/>
@@ -2578,12 +4943,98 @@
   <w:style w:type="paragraph" w:default="1" w:styleId="Normal">
     <w:name w:val="Normal"/>
     <w:qFormat/>
-    <w:rsid w:val="003F055E"/>
+    <w:rsid w:val="00C6171E"/>
+  </w:style>
+  <w:style w:type="paragraph" w:styleId="Heading1">
+    <w:name w:val="heading 1"/>
+    <w:basedOn w:val="Normal"/>
+    <w:next w:val="Normal"/>
+    <w:link w:val="Heading1Char"/>
+    <w:uiPriority w:val="9"/>
+    <w:qFormat/>
+    <w:rsid w:val="00C90A7A"/>
+    <w:pPr>
+      <w:keepNext/>
+      <w:keepLines/>
+      <w:spacing w:before="240" w:after="0"/>
+      <w:outlineLvl w:val="0"/>
+    </w:pPr>
+    <w:rPr>
+      <w:rFonts w:asciiTheme="majorHAnsi" w:eastAsiaTheme="majorEastAsia" w:hAnsiTheme="majorHAnsi" w:cstheme="majorBidi"/>
+      <w:color w:val="2F5496" w:themeColor="accent1" w:themeShade="BF"/>
+      <w:sz w:val="32"/>
+      <w:szCs w:val="32"/>
+    </w:rPr>
+  </w:style>
+  <w:style w:type="paragraph" w:styleId="Heading2">
+    <w:name w:val="heading 2"/>
+    <w:basedOn w:val="Normal"/>
+    <w:next w:val="Normal"/>
+    <w:link w:val="Heading2Char"/>
+    <w:uiPriority w:val="9"/>
+    <w:unhideWhenUsed/>
+    <w:qFormat/>
+    <w:rsid w:val="00C90A7A"/>
+    <w:pPr>
+      <w:keepNext/>
+      <w:keepLines/>
+      <w:spacing w:before="40" w:after="0"/>
+      <w:outlineLvl w:val="1"/>
+    </w:pPr>
+    <w:rPr>
+      <w:rFonts w:asciiTheme="majorHAnsi" w:eastAsiaTheme="majorEastAsia" w:hAnsiTheme="majorHAnsi" w:cstheme="majorBidi"/>
+      <w:color w:val="2F5496" w:themeColor="accent1" w:themeShade="BF"/>
+      <w:sz w:val="26"/>
+      <w:szCs w:val="26"/>
+    </w:rPr>
+  </w:style>
+  <w:style w:type="paragraph" w:styleId="Heading3">
+    <w:name w:val="heading 3"/>
+    <w:basedOn w:val="Normal"/>
+    <w:next w:val="Normal"/>
+    <w:link w:val="Heading3Char"/>
+    <w:uiPriority w:val="9"/>
+    <w:unhideWhenUsed/>
+    <w:qFormat/>
+    <w:rsid w:val="00AC1F6B"/>
+    <w:pPr>
+      <w:keepNext/>
+      <w:keepLines/>
+      <w:spacing w:before="40" w:after="0"/>
+      <w:outlineLvl w:val="2"/>
+    </w:pPr>
+    <w:rPr>
+      <w:rFonts w:asciiTheme="majorHAnsi" w:eastAsiaTheme="majorEastAsia" w:hAnsiTheme="majorHAnsi" w:cstheme="majorBidi"/>
+      <w:color w:val="1F3763" w:themeColor="accent1" w:themeShade="7F"/>
+      <w:sz w:val="24"/>
+      <w:szCs w:val="24"/>
+    </w:rPr>
+  </w:style>
+  <w:style w:type="paragraph" w:styleId="Heading4">
+    <w:name w:val="heading 4"/>
+    <w:basedOn w:val="Normal"/>
+    <w:next w:val="Normal"/>
+    <w:link w:val="Heading4Char"/>
+    <w:uiPriority w:val="9"/>
+    <w:unhideWhenUsed/>
+    <w:qFormat/>
+    <w:rsid w:val="00493F77"/>
+    <w:pPr>
+      <w:keepNext/>
+      <w:keepLines/>
+      <w:spacing w:before="40" w:after="0"/>
+      <w:outlineLvl w:val="3"/>
+    </w:pPr>
+    <w:rPr>
+      <w:rFonts w:asciiTheme="majorHAnsi" w:eastAsiaTheme="majorEastAsia" w:hAnsiTheme="majorHAnsi" w:cstheme="majorBidi"/>
+      <w:i/>
+      <w:iCs/>
+      <w:color w:val="2F5496" w:themeColor="accent1" w:themeShade="BF"/>
+    </w:rPr>
   </w:style>
   <w:style w:type="character" w:default="1" w:styleId="DefaultParagraphFont">
     <w:name w:val="Default Paragraph Font"/>
     <w:uiPriority w:val="1"/>
-    <w:semiHidden/>
     <w:unhideWhenUsed/>
   </w:style>
   <w:style w:type="table" w:default="1" w:styleId="TableNormal">
@@ -2634,6 +5085,188 @@
     <w:pPr>
       <w:ind w:left="720"/>
       <w:contextualSpacing/>
+    </w:pPr>
+  </w:style>
+  <w:style w:type="paragraph" w:styleId="Title">
+    <w:name w:val="Title"/>
+    <w:basedOn w:val="Normal"/>
+    <w:next w:val="Normal"/>
+    <w:link w:val="TitleChar"/>
+    <w:uiPriority w:val="10"/>
+    <w:qFormat/>
+    <w:rsid w:val="00C90A7A"/>
+    <w:pPr>
+      <w:spacing w:after="0" w:line="240" w:lineRule="auto"/>
+      <w:contextualSpacing/>
+    </w:pPr>
+    <w:rPr>
+      <w:rFonts w:asciiTheme="majorHAnsi" w:eastAsiaTheme="majorEastAsia" w:hAnsiTheme="majorHAnsi" w:cstheme="majorBidi"/>
+      <w:spacing w:val="-10"/>
+      <w:kern w:val="28"/>
+      <w:sz w:val="56"/>
+      <w:szCs w:val="56"/>
+    </w:rPr>
+  </w:style>
+  <w:style w:type="character" w:customStyle="1" w:styleId="TitleChar">
+    <w:name w:val="Title Char"/>
+    <w:basedOn w:val="DefaultParagraphFont"/>
+    <w:link w:val="Title"/>
+    <w:uiPriority w:val="10"/>
+    <w:rsid w:val="00C90A7A"/>
+    <w:rPr>
+      <w:rFonts w:asciiTheme="majorHAnsi" w:eastAsiaTheme="majorEastAsia" w:hAnsiTheme="majorHAnsi" w:cstheme="majorBidi"/>
+      <w:spacing w:val="-10"/>
+      <w:kern w:val="28"/>
+      <w:sz w:val="56"/>
+      <w:szCs w:val="56"/>
+    </w:rPr>
+  </w:style>
+  <w:style w:type="paragraph" w:styleId="Subtitle">
+    <w:name w:val="Subtitle"/>
+    <w:basedOn w:val="Normal"/>
+    <w:next w:val="Normal"/>
+    <w:link w:val="SubtitleChar"/>
+    <w:uiPriority w:val="11"/>
+    <w:qFormat/>
+    <w:rsid w:val="00C90A7A"/>
+    <w:pPr>
+      <w:numPr>
+        <w:ilvl w:val="1"/>
+      </w:numPr>
+    </w:pPr>
+    <w:rPr>
+      <w:rFonts w:eastAsiaTheme="minorEastAsia"/>
+      <w:color w:val="5A5A5A" w:themeColor="text1" w:themeTint="A5"/>
+      <w:spacing w:val="15"/>
+    </w:rPr>
+  </w:style>
+  <w:style w:type="character" w:customStyle="1" w:styleId="SubtitleChar">
+    <w:name w:val="Subtitle Char"/>
+    <w:basedOn w:val="DefaultParagraphFont"/>
+    <w:link w:val="Subtitle"/>
+    <w:uiPriority w:val="11"/>
+    <w:rsid w:val="00C90A7A"/>
+    <w:rPr>
+      <w:rFonts w:eastAsiaTheme="minorEastAsia"/>
+      <w:color w:val="5A5A5A" w:themeColor="text1" w:themeTint="A5"/>
+      <w:spacing w:val="15"/>
+    </w:rPr>
+  </w:style>
+  <w:style w:type="character" w:customStyle="1" w:styleId="Heading1Char">
+    <w:name w:val="Heading 1 Char"/>
+    <w:basedOn w:val="DefaultParagraphFont"/>
+    <w:link w:val="Heading1"/>
+    <w:uiPriority w:val="9"/>
+    <w:rsid w:val="00C90A7A"/>
+    <w:rPr>
+      <w:rFonts w:asciiTheme="majorHAnsi" w:eastAsiaTheme="majorEastAsia" w:hAnsiTheme="majorHAnsi" w:cstheme="majorBidi"/>
+      <w:color w:val="2F5496" w:themeColor="accent1" w:themeShade="BF"/>
+      <w:sz w:val="32"/>
+      <w:szCs w:val="32"/>
+    </w:rPr>
+  </w:style>
+  <w:style w:type="character" w:customStyle="1" w:styleId="Heading2Char">
+    <w:name w:val="Heading 2 Char"/>
+    <w:basedOn w:val="DefaultParagraphFont"/>
+    <w:link w:val="Heading2"/>
+    <w:uiPriority w:val="9"/>
+    <w:rsid w:val="00C90A7A"/>
+    <w:rPr>
+      <w:rFonts w:asciiTheme="majorHAnsi" w:eastAsiaTheme="majorEastAsia" w:hAnsiTheme="majorHAnsi" w:cstheme="majorBidi"/>
+      <w:color w:val="2F5496" w:themeColor="accent1" w:themeShade="BF"/>
+      <w:sz w:val="26"/>
+      <w:szCs w:val="26"/>
+    </w:rPr>
+  </w:style>
+  <w:style w:type="paragraph" w:styleId="TOCHeading">
+    <w:name w:val="TOC Heading"/>
+    <w:basedOn w:val="Heading1"/>
+    <w:next w:val="Normal"/>
+    <w:uiPriority w:val="39"/>
+    <w:unhideWhenUsed/>
+    <w:qFormat/>
+    <w:rsid w:val="00C90A7A"/>
+    <w:pPr>
+      <w:outlineLvl w:val="9"/>
+    </w:pPr>
+    <w:rPr>
+      <w:kern w:val="0"/>
+      <w14:ligatures w14:val="none"/>
+    </w:rPr>
+  </w:style>
+  <w:style w:type="paragraph" w:styleId="TOC1">
+    <w:name w:val="toc 1"/>
+    <w:basedOn w:val="Normal"/>
+    <w:next w:val="Normal"/>
+    <w:autoRedefine/>
+    <w:uiPriority w:val="39"/>
+    <w:unhideWhenUsed/>
+    <w:rsid w:val="00C90A7A"/>
+    <w:pPr>
+      <w:spacing w:after="100"/>
+    </w:pPr>
+  </w:style>
+  <w:style w:type="paragraph" w:styleId="TOC2">
+    <w:name w:val="toc 2"/>
+    <w:basedOn w:val="Normal"/>
+    <w:next w:val="Normal"/>
+    <w:autoRedefine/>
+    <w:uiPriority w:val="39"/>
+    <w:unhideWhenUsed/>
+    <w:rsid w:val="00C90A7A"/>
+    <w:pPr>
+      <w:spacing w:after="100"/>
+      <w:ind w:left="220"/>
+    </w:pPr>
+  </w:style>
+  <w:style w:type="character" w:styleId="Hyperlink">
+    <w:name w:val="Hyperlink"/>
+    <w:basedOn w:val="DefaultParagraphFont"/>
+    <w:uiPriority w:val="99"/>
+    <w:unhideWhenUsed/>
+    <w:rsid w:val="00C90A7A"/>
+    <w:rPr>
+      <w:color w:val="0563C1" w:themeColor="hyperlink"/>
+      <w:u w:val="single"/>
+    </w:rPr>
+  </w:style>
+  <w:style w:type="character" w:customStyle="1" w:styleId="Heading3Char">
+    <w:name w:val="Heading 3 Char"/>
+    <w:basedOn w:val="DefaultParagraphFont"/>
+    <w:link w:val="Heading3"/>
+    <w:uiPriority w:val="9"/>
+    <w:rsid w:val="00AC1F6B"/>
+    <w:rPr>
+      <w:rFonts w:asciiTheme="majorHAnsi" w:eastAsiaTheme="majorEastAsia" w:hAnsiTheme="majorHAnsi" w:cstheme="majorBidi"/>
+      <w:color w:val="1F3763" w:themeColor="accent1" w:themeShade="7F"/>
+      <w:sz w:val="24"/>
+      <w:szCs w:val="24"/>
+    </w:rPr>
+  </w:style>
+  <w:style w:type="character" w:customStyle="1" w:styleId="Heading4Char">
+    <w:name w:val="Heading 4 Char"/>
+    <w:basedOn w:val="DefaultParagraphFont"/>
+    <w:link w:val="Heading4"/>
+    <w:uiPriority w:val="9"/>
+    <w:rsid w:val="00493F77"/>
+    <w:rPr>
+      <w:rFonts w:asciiTheme="majorHAnsi" w:eastAsiaTheme="majorEastAsia" w:hAnsiTheme="majorHAnsi" w:cstheme="majorBidi"/>
+      <w:i/>
+      <w:iCs/>
+      <w:color w:val="2F5496" w:themeColor="accent1" w:themeShade="BF"/>
+    </w:rPr>
+  </w:style>
+  <w:style w:type="paragraph" w:styleId="TOC3">
+    <w:name w:val="toc 3"/>
+    <w:basedOn w:val="Normal"/>
+    <w:next w:val="Normal"/>
+    <w:autoRedefine/>
+    <w:uiPriority w:val="39"/>
+    <w:unhideWhenUsed/>
+    <w:rsid w:val="00A4414C"/>
+    <w:pPr>
+      <w:spacing w:after="100"/>
+      <w:ind w:left="440"/>
     </w:pPr>
   </w:style>
 </w:styles>
@@ -2932,4 +5565,16 @@
     </a:ext>
   </a:extLst>
 </a:theme>
+</file>
+
+<file path=customXml/item1.xml><?xml version="1.0" encoding="utf-8"?>
+<b:Sources xmlns:b="http://schemas.openxmlformats.org/officeDocument/2006/bibliography" xmlns="http://schemas.openxmlformats.org/officeDocument/2006/bibliography" SelectedStyle="\APASixthEditionOfficeOnline.xsl" StyleName="APA" Version="6"/>
+</file>
+
+<file path=customXml/itemProps1.xml><?xml version="1.0" encoding="utf-8"?>
+<ds:datastoreItem xmlns:ds="http://schemas.openxmlformats.org/officeDocument/2006/customXml" ds:itemID="{72688B6B-D93B-4021-986D-E257CC5488DF}">
+  <ds:schemaRefs>
+    <ds:schemaRef ds:uri="http://schemas.openxmlformats.org/officeDocument/2006/bibliography"/>
+  </ds:schemaRefs>
+</ds:datastoreItem>
 </file>
</xml_diff>